<commit_message>
midterm presentation docx, intro done
</commit_message>
<xml_diff>
--- a/deadline_0420/proposal_report_template2021.docx
+++ b/deadline_0420/proposal_report_template2021.docx
@@ -1,6 +1,6 @@
 
 <file path=word/document.xml><?xml version="1.0" encoding="utf-8"?>
-<w:document xmlns:wpc="http://schemas.microsoft.com/office/word/2010/wordprocessingCanvas" xmlns:cx="http://schemas.microsoft.com/office/drawing/2014/chartex" xmlns:mc="http://schemas.openxmlformats.org/markup-compatibility/2006" xmlns:o="urn:schemas-microsoft-com:office:office" xmlns:r="http://schemas.openxmlformats.org/officeDocument/2006/relationships" xmlns:m="http://schemas.openxmlformats.org/officeDocument/2006/math" xmlns:v="urn:schemas-microsoft-com:vml" xmlns:wp14="http://schemas.microsoft.com/office/word/2010/wordprocessingDrawing" xmlns:wp="http://schemas.openxmlformats.org/drawingml/2006/wordprocessingDrawing" xmlns:w10="urn:schemas-microsoft-com:office:word" xmlns:w="http://schemas.openxmlformats.org/wordprocessingml/2006/main" xmlns:w14="http://schemas.microsoft.com/office/word/2010/wordml" xmlns:w15="http://schemas.microsoft.com/office/word/2012/wordml" xmlns:w16se="http://schemas.microsoft.com/office/word/2015/wordml/symex" xmlns:wpg="http://schemas.microsoft.com/office/word/2010/wordprocessingGroup" xmlns:wpi="http://schemas.microsoft.com/office/word/2010/wordprocessingInk" xmlns:wne="http://schemas.microsoft.com/office/word/2006/wordml" xmlns:wps="http://schemas.microsoft.com/office/word/2010/wordprocessingShape" mc:Ignorable="w14 w15 w16se wp14">
+<w:document xmlns:wpc="http://schemas.microsoft.com/office/word/2010/wordprocessingCanvas" xmlns:cx="http://schemas.microsoft.com/office/drawing/2014/chartex" xmlns:cx1="http://schemas.microsoft.com/office/drawing/2015/9/8/chartex" xmlns:cx2="http://schemas.microsoft.com/office/drawing/2015/10/21/chartex" xmlns:cx3="http://schemas.microsoft.com/office/drawing/2016/5/9/chartex" xmlns:cx4="http://schemas.microsoft.com/office/drawing/2016/5/10/chartex" xmlns:cx5="http://schemas.microsoft.com/office/drawing/2016/5/11/chartex" xmlns:cx6="http://schemas.microsoft.com/office/drawing/2016/5/12/chartex" xmlns:cx7="http://schemas.microsoft.com/office/drawing/2016/5/13/chartex" xmlns:cx8="http://schemas.microsoft.com/office/drawing/2016/5/14/chartex" xmlns:mc="http://schemas.openxmlformats.org/markup-compatibility/2006" xmlns:aink="http://schemas.microsoft.com/office/drawing/2016/ink" xmlns:am3d="http://schemas.microsoft.com/office/drawing/2017/model3d" xmlns:o="urn:schemas-microsoft-com:office:office" xmlns:oel="http://schemas.microsoft.com/office/2019/extlst" xmlns:r="http://schemas.openxmlformats.org/officeDocument/2006/relationships" xmlns:m="http://schemas.openxmlformats.org/officeDocument/2006/math" xmlns:v="urn:schemas-microsoft-com:vml" xmlns:wp14="http://schemas.microsoft.com/office/word/2010/wordprocessingDrawing" xmlns:wp="http://schemas.openxmlformats.org/drawingml/2006/wordprocessingDrawing" xmlns:w10="urn:schemas-microsoft-com:office:word" xmlns:w="http://schemas.openxmlformats.org/wordprocessingml/2006/main" xmlns:w14="http://schemas.microsoft.com/office/word/2010/wordml" xmlns:w15="http://schemas.microsoft.com/office/word/2012/wordml" xmlns:w16cex="http://schemas.microsoft.com/office/word/2018/wordml/cex" xmlns:w16cid="http://schemas.microsoft.com/office/word/2016/wordml/cid" xmlns:w16="http://schemas.microsoft.com/office/word/2018/wordml" xmlns:w16sdtdh="http://schemas.microsoft.com/office/word/2020/wordml/sdtdatahash" xmlns:w16se="http://schemas.microsoft.com/office/word/2015/wordml/symex" xmlns:wpg="http://schemas.microsoft.com/office/word/2010/wordprocessingGroup" xmlns:wpi="http://schemas.microsoft.com/office/word/2010/wordprocessingInk" xmlns:wne="http://schemas.microsoft.com/office/word/2006/wordml" xmlns:wps="http://schemas.microsoft.com/office/word/2010/wordprocessingShape" mc:Ignorable="w14 w15 w16se w16cid w16 w16cex w16sdtdh wp14">
   <w:body>
     <w:p>
       <w:pPr>
@@ -142,7 +142,21 @@
           <w:sz w:val="32"/>
           <w:szCs w:val="32"/>
         </w:rPr>
-        <w:t>The relationship between weather and human stress</w:t>
+        <w:t xml:space="preserve">The relationship between </w:t>
+      </w:r>
+      <w:r>
+        <w:rPr>
+          <w:sz w:val="32"/>
+          <w:szCs w:val="32"/>
+        </w:rPr>
+        <w:t xml:space="preserve">temperature, humidity </w:t>
+      </w:r>
+      <w:r>
+        <w:rPr>
+          <w:sz w:val="32"/>
+          <w:szCs w:val="32"/>
+        </w:rPr>
+        <w:t>and human stress</w:t>
       </w:r>
     </w:p>
     <w:p>
@@ -312,14 +326,18 @@
     <w:p>
       <w:pPr>
         <w:rPr>
-          <w:sz w:val="28"/>
-          <w:szCs w:val="28"/>
-        </w:rPr>
-      </w:pPr>
-      <w:r>
-        <w:rPr>
-          <w:sz w:val="28"/>
-          <w:szCs w:val="28"/>
+          <w:b/>
+          <w:bCs/>
+          <w:sz w:val="40"/>
+          <w:szCs w:val="40"/>
+        </w:rPr>
+      </w:pPr>
+      <w:r>
+        <w:rPr>
+          <w:b/>
+          <w:bCs/>
+          <w:sz w:val="40"/>
+          <w:szCs w:val="40"/>
         </w:rPr>
         <w:lastRenderedPageBreak/>
         <w:t xml:space="preserve">Introduction: </w:t>
@@ -329,26 +347,640 @@
       <w:pPr>
         <w:ind w:firstLine="720"/>
         <w:rPr>
-          <w:sz w:val="28"/>
-          <w:szCs w:val="28"/>
-        </w:rPr>
-      </w:pPr>
-      <w:r>
-        <w:rPr>
-          <w:sz w:val="28"/>
-          <w:szCs w:val="28"/>
+          <w:b/>
+          <w:bCs/>
+          <w:sz w:val="32"/>
+          <w:szCs w:val="32"/>
+        </w:rPr>
+      </w:pPr>
+      <w:r>
+        <w:rPr>
+          <w:b/>
+          <w:bCs/>
+          <w:sz w:val="32"/>
+          <w:szCs w:val="32"/>
         </w:rPr>
         <w:t>Motivation</w:t>
       </w:r>
+      <w:r>
+        <w:rPr>
+          <w:b/>
+          <w:bCs/>
+          <w:sz w:val="32"/>
+          <w:szCs w:val="32"/>
+        </w:rPr>
+        <w:t>:</w:t>
+      </w:r>
+    </w:p>
+    <w:p>
+      <w:pPr>
+        <w:ind w:left="720" w:firstLine="720"/>
+        <w:rPr>
+          <w:sz w:val="28"/>
+          <w:szCs w:val="28"/>
+          <w:lang w:val="en-TW"/>
+        </w:rPr>
+      </w:pPr>
+      <w:r>
+        <w:rPr>
+          <w:sz w:val="28"/>
+          <w:szCs w:val="28"/>
+        </w:rPr>
+        <w:t>New York Times have wr</w:t>
+      </w:r>
+      <w:r>
+        <w:rPr>
+          <w:sz w:val="28"/>
+          <w:szCs w:val="28"/>
+        </w:rPr>
+        <w:t>i</w:t>
+      </w:r>
+      <w:r>
+        <w:rPr>
+          <w:sz w:val="28"/>
+          <w:szCs w:val="28"/>
+        </w:rPr>
+        <w:t>t</w:t>
+      </w:r>
+      <w:r>
+        <w:rPr>
+          <w:sz w:val="28"/>
+          <w:szCs w:val="28"/>
+        </w:rPr>
+        <w:t>ten the</w:t>
+      </w:r>
+      <w:r>
+        <w:rPr>
+          <w:sz w:val="28"/>
+          <w:szCs w:val="28"/>
+        </w:rPr>
+        <w:t xml:space="preserve"> article, &lt;&lt;</w:t>
+      </w:r>
+      <w:r>
+        <w:t xml:space="preserve"> </w:t>
+      </w:r>
+      <w:r>
+        <w:rPr>
+          <w:sz w:val="28"/>
+          <w:szCs w:val="28"/>
+        </w:rPr>
+        <w:t>His College Knew of His Despair. His Parents Didn’t, Until It Was Too Late.</w:t>
+      </w:r>
+      <w:r>
+        <w:rPr>
+          <w:sz w:val="28"/>
+          <w:szCs w:val="28"/>
+        </w:rPr>
+        <w:t xml:space="preserve">&gt;&gt;, </w:t>
+      </w:r>
+      <w:r>
+        <w:rPr>
+          <w:sz w:val="28"/>
+          <w:szCs w:val="28"/>
+        </w:rPr>
+        <w:t>using “despair” to talking about the university students in America may experience</w:t>
+      </w:r>
+      <w:r>
+        <w:rPr>
+          <w:rFonts w:hint="eastAsia"/>
+          <w:sz w:val="28"/>
+          <w:szCs w:val="28"/>
+        </w:rPr>
+        <w:t>.</w:t>
+      </w:r>
+      <w:r>
+        <w:rPr>
+          <w:sz w:val="28"/>
+          <w:szCs w:val="28"/>
+        </w:rPr>
+        <w:t xml:space="preserve"> And a</w:t>
+      </w:r>
+      <w:r>
+        <w:rPr>
+          <w:sz w:val="28"/>
+          <w:szCs w:val="28"/>
+        </w:rPr>
+        <w:t xml:space="preserve">s </w:t>
+      </w:r>
+      <w:r>
+        <w:rPr>
+          <w:sz w:val="28"/>
+          <w:szCs w:val="28"/>
+        </w:rPr>
+        <w:t xml:space="preserve">we </w:t>
+      </w:r>
+      <w:r>
+        <w:rPr>
+          <w:sz w:val="28"/>
+          <w:szCs w:val="28"/>
+        </w:rPr>
+        <w:t>realized that</w:t>
+      </w:r>
+      <w:r>
+        <w:rPr>
+          <w:sz w:val="28"/>
+          <w:szCs w:val="28"/>
+        </w:rPr>
+        <w:t xml:space="preserve"> there are much </w:t>
+      </w:r>
+      <w:r>
+        <w:rPr>
+          <w:sz w:val="28"/>
+          <w:szCs w:val="28"/>
+        </w:rPr>
+        <w:t xml:space="preserve">people suffer from </w:t>
+      </w:r>
+      <w:r>
+        <w:rPr>
+          <w:sz w:val="28"/>
+          <w:szCs w:val="28"/>
+        </w:rPr>
+        <w:t>D</w:t>
+      </w:r>
+      <w:r>
+        <w:rPr>
+          <w:sz w:val="28"/>
+          <w:szCs w:val="28"/>
+        </w:rPr>
+        <w:t>epression</w:t>
+      </w:r>
+      <w:r>
+        <w:rPr>
+          <w:sz w:val="28"/>
+          <w:szCs w:val="28"/>
+        </w:rPr>
+        <w:t xml:space="preserve"> or </w:t>
+      </w:r>
+      <w:proofErr w:type="gramStart"/>
+      <w:r>
+        <w:rPr>
+          <w:sz w:val="28"/>
+          <w:szCs w:val="28"/>
+        </w:rPr>
+        <w:t>Bipolar Disorder</w:t>
+      </w:r>
+      <w:proofErr w:type="gramEnd"/>
+      <w:r>
+        <w:rPr>
+          <w:sz w:val="28"/>
+          <w:szCs w:val="28"/>
+        </w:rPr>
+        <w:t xml:space="preserve"> </w:t>
+      </w:r>
+      <w:r>
+        <w:rPr>
+          <w:sz w:val="28"/>
+          <w:szCs w:val="28"/>
+        </w:rPr>
+        <w:t xml:space="preserve">in our daily life. </w:t>
+      </w:r>
+      <w:r>
+        <w:rPr>
+          <w:sz w:val="28"/>
+          <w:szCs w:val="28"/>
+        </w:rPr>
+        <w:t xml:space="preserve">We want to found that if there </w:t>
+      </w:r>
+      <w:r>
+        <w:rPr>
+          <w:sz w:val="28"/>
+          <w:szCs w:val="28"/>
+        </w:rPr>
+        <w:t>is</w:t>
+      </w:r>
+      <w:r>
+        <w:rPr>
+          <w:sz w:val="28"/>
+          <w:szCs w:val="28"/>
+        </w:rPr>
+        <w:t xml:space="preserve"> </w:t>
+      </w:r>
+      <w:r>
+        <w:rPr>
+          <w:sz w:val="28"/>
+          <w:szCs w:val="28"/>
+        </w:rPr>
+        <w:t xml:space="preserve">something </w:t>
+      </w:r>
+      <w:r>
+        <w:rPr>
+          <w:sz w:val="28"/>
+          <w:szCs w:val="28"/>
+        </w:rPr>
+        <w:t xml:space="preserve">we can do before these happens. </w:t>
+      </w:r>
+      <w:r>
+        <w:rPr>
+          <w:sz w:val="28"/>
+          <w:szCs w:val="28"/>
+        </w:rPr>
+        <w:t>W</w:t>
+      </w:r>
+      <w:r>
+        <w:rPr>
+          <w:sz w:val="28"/>
+          <w:szCs w:val="28"/>
+        </w:rPr>
+        <w:t xml:space="preserve">e start to </w:t>
+      </w:r>
+      <w:r>
+        <w:rPr>
+          <w:sz w:val="28"/>
+          <w:szCs w:val="28"/>
+        </w:rPr>
+        <w:t>search</w:t>
+      </w:r>
+      <w:r>
+        <w:rPr>
+          <w:sz w:val="28"/>
+          <w:szCs w:val="28"/>
+        </w:rPr>
+        <w:t xml:space="preserve"> </w:t>
+      </w:r>
+      <w:r>
+        <w:rPr>
+          <w:sz w:val="28"/>
+          <w:szCs w:val="28"/>
+        </w:rPr>
+        <w:t xml:space="preserve">for </w:t>
+      </w:r>
+      <w:r>
+        <w:rPr>
+          <w:sz w:val="28"/>
+          <w:szCs w:val="28"/>
+        </w:rPr>
+        <w:t xml:space="preserve">human stress, and two papers </w:t>
+      </w:r>
+      <w:r>
+        <w:rPr>
+          <w:sz w:val="28"/>
+          <w:szCs w:val="28"/>
+        </w:rPr>
+        <w:t xml:space="preserve">written </w:t>
+      </w:r>
+      <w:r>
+        <w:rPr>
+          <w:sz w:val="28"/>
+          <w:szCs w:val="28"/>
+        </w:rPr>
+        <w:t xml:space="preserve">by </w:t>
+      </w:r>
+      <w:r>
+        <w:rPr>
+          <w:sz w:val="28"/>
+          <w:szCs w:val="28"/>
+        </w:rPr>
+        <w:t xml:space="preserve">L. </w:t>
+      </w:r>
+      <w:proofErr w:type="spellStart"/>
+      <w:r>
+        <w:rPr>
+          <w:sz w:val="28"/>
+          <w:szCs w:val="28"/>
+        </w:rPr>
+        <w:t>Rachakonda</w:t>
+      </w:r>
+      <w:proofErr w:type="spellEnd"/>
+      <w:r>
+        <w:rPr>
+          <w:sz w:val="28"/>
+          <w:szCs w:val="28"/>
+        </w:rPr>
+        <w:t xml:space="preserve">, S. P. Mohanty, E. </w:t>
+      </w:r>
+      <w:proofErr w:type="spellStart"/>
+      <w:r>
+        <w:rPr>
+          <w:sz w:val="28"/>
+          <w:szCs w:val="28"/>
+        </w:rPr>
+        <w:t>Kougianos</w:t>
+      </w:r>
+      <w:proofErr w:type="spellEnd"/>
+      <w:r>
+        <w:rPr>
+          <w:sz w:val="28"/>
+          <w:szCs w:val="28"/>
+        </w:rPr>
+        <w:t xml:space="preserve">, and P. </w:t>
+      </w:r>
+      <w:proofErr w:type="spellStart"/>
+      <w:r>
+        <w:rPr>
+          <w:sz w:val="28"/>
+          <w:szCs w:val="28"/>
+        </w:rPr>
+        <w:t>Sundaravadivel</w:t>
+      </w:r>
+      <w:proofErr w:type="spellEnd"/>
+      <w:r>
+        <w:rPr>
+          <w:sz w:val="28"/>
+          <w:szCs w:val="28"/>
+        </w:rPr>
+        <w:t xml:space="preserve"> </w:t>
+      </w:r>
+      <w:r>
+        <w:rPr>
+          <w:sz w:val="28"/>
+          <w:szCs w:val="28"/>
+        </w:rPr>
+        <w:t xml:space="preserve">were found. They create an IoT </w:t>
+      </w:r>
+      <w:r>
+        <w:rPr>
+          <w:sz w:val="28"/>
+          <w:szCs w:val="28"/>
+        </w:rPr>
+        <w:t>d</w:t>
+      </w:r>
+      <w:r>
+        <w:rPr>
+          <w:sz w:val="28"/>
+          <w:szCs w:val="28"/>
+        </w:rPr>
+        <w:t>evice which can detect the data from human body that can help to detect the stress immediately.</w:t>
+      </w:r>
+      <w:r>
+        <w:rPr>
+          <w:sz w:val="28"/>
+          <w:szCs w:val="28"/>
+        </w:rPr>
+        <w:t xml:space="preserve"> We used the data provided by th</w:t>
+      </w:r>
+      <w:r>
+        <w:rPr>
+          <w:sz w:val="28"/>
+          <w:szCs w:val="28"/>
+        </w:rPr>
+        <w:t>is</w:t>
+      </w:r>
+      <w:r>
+        <w:rPr>
+          <w:sz w:val="28"/>
+          <w:szCs w:val="28"/>
+        </w:rPr>
+        <w:t xml:space="preserve"> project to create a model which can predict the human stress by temperature and humidity. </w:t>
+      </w:r>
+    </w:p>
+    <w:p>
+      <w:pPr>
+        <w:ind w:left="720" w:firstLine="720"/>
+        <w:rPr>
+          <w:sz w:val="28"/>
+          <w:szCs w:val="28"/>
+        </w:rPr>
+      </w:pPr>
+      <w:r>
+        <w:rPr>
+          <w:sz w:val="28"/>
+          <w:szCs w:val="28"/>
+        </w:rPr>
+        <w:t>I found that m</w:t>
+      </w:r>
+      <w:r>
+        <w:rPr>
+          <w:sz w:val="28"/>
+          <w:szCs w:val="28"/>
+        </w:rPr>
+        <w:t xml:space="preserve">ost of them have some common personality, they suffer a big stress </w:t>
+      </w:r>
+      <w:r>
+        <w:rPr>
+          <w:sz w:val="28"/>
+          <w:szCs w:val="28"/>
+        </w:rPr>
+        <w:t xml:space="preserve">at the end, </w:t>
+      </w:r>
+      <w:r>
+        <w:rPr>
+          <w:sz w:val="28"/>
+          <w:szCs w:val="28"/>
+        </w:rPr>
+        <w:t xml:space="preserve">but they </w:t>
+      </w:r>
+      <w:r>
+        <w:rPr>
+          <w:sz w:val="28"/>
+          <w:szCs w:val="28"/>
+        </w:rPr>
+        <w:t xml:space="preserve">are not </w:t>
+      </w:r>
+      <w:r>
+        <w:rPr>
+          <w:sz w:val="28"/>
+          <w:szCs w:val="28"/>
+        </w:rPr>
+        <w:t>conscious of</w:t>
+      </w:r>
+      <w:r>
+        <w:rPr>
+          <w:rFonts w:hint="eastAsia"/>
+          <w:sz w:val="28"/>
+          <w:szCs w:val="28"/>
+        </w:rPr>
+        <w:t xml:space="preserve"> </w:t>
+      </w:r>
+      <w:r>
+        <w:rPr>
+          <w:sz w:val="28"/>
+          <w:szCs w:val="28"/>
+        </w:rPr>
+        <w:t>when these stress</w:t>
+      </w:r>
+      <w:r>
+        <w:rPr>
+          <w:sz w:val="28"/>
+          <w:szCs w:val="28"/>
+        </w:rPr>
+        <w:t>es started</w:t>
+      </w:r>
+      <w:r>
+        <w:rPr>
+          <w:sz w:val="28"/>
+          <w:szCs w:val="28"/>
+        </w:rPr>
+        <w:t>. We hoped that we can create a model which can predict the stress, by this way, people may can do so</w:t>
+      </w:r>
+      <w:r>
+        <w:rPr>
+          <w:sz w:val="28"/>
+          <w:szCs w:val="28"/>
+        </w:rPr>
+        <w:t xml:space="preserve">mething relaxing </w:t>
+      </w:r>
+      <w:r>
+        <w:rPr>
+          <w:sz w:val="28"/>
+          <w:szCs w:val="28"/>
+        </w:rPr>
+        <w:t xml:space="preserve">at the beginning </w:t>
+      </w:r>
+      <w:r>
+        <w:rPr>
+          <w:rFonts w:hint="eastAsia"/>
+          <w:sz w:val="28"/>
+          <w:szCs w:val="28"/>
+        </w:rPr>
+        <w:t>t</w:t>
+      </w:r>
+      <w:r>
+        <w:rPr>
+          <w:sz w:val="28"/>
+          <w:szCs w:val="28"/>
+        </w:rPr>
+        <w:t>o make these stress don’t grow larger and larger</w:t>
+      </w:r>
+      <w:r>
+        <w:rPr>
+          <w:sz w:val="28"/>
+          <w:szCs w:val="28"/>
+        </w:rPr>
+        <w:t>.</w:t>
+      </w:r>
+    </w:p>
+    <w:p>
+      <w:pPr>
+        <w:ind w:left="720" w:firstLine="720"/>
+        <w:rPr>
+          <w:rFonts w:hint="eastAsia"/>
+          <w:sz w:val="28"/>
+          <w:szCs w:val="28"/>
+          <w:lang w:val="en-TW"/>
+        </w:rPr>
+      </w:pPr>
     </w:p>
     <w:p>
       <w:pPr>
         <w:ind w:firstLine="720"/>
         <w:rPr>
-          <w:sz w:val="28"/>
-          <w:szCs w:val="28"/>
-        </w:rPr>
-      </w:pPr>
+          <w:b/>
+          <w:bCs/>
+          <w:sz w:val="32"/>
+          <w:szCs w:val="32"/>
+        </w:rPr>
+      </w:pPr>
+      <w:r>
+        <w:rPr>
+          <w:b/>
+          <w:bCs/>
+          <w:sz w:val="32"/>
+          <w:szCs w:val="32"/>
+        </w:rPr>
+        <w:t>Objectives</w:t>
+      </w:r>
+      <w:r>
+        <w:rPr>
+          <w:b/>
+          <w:bCs/>
+          <w:sz w:val="32"/>
+          <w:szCs w:val="32"/>
+        </w:rPr>
+        <w:t>:</w:t>
+      </w:r>
+    </w:p>
+    <w:p>
+      <w:pPr>
+        <w:ind w:left="720" w:firstLine="720"/>
+        <w:rPr>
+          <w:sz w:val="28"/>
+          <w:szCs w:val="28"/>
+        </w:rPr>
+      </w:pPr>
+      <w:r>
+        <w:rPr>
+          <w:sz w:val="28"/>
+          <w:szCs w:val="28"/>
+        </w:rPr>
+        <w:t xml:space="preserve">Create a model which can predict the human stress by temperature and humidity data. </w:t>
+      </w:r>
+    </w:p>
+    <w:p>
+      <w:pPr>
+        <w:ind w:left="720" w:firstLine="720"/>
+        <w:rPr>
+          <w:sz w:val="28"/>
+          <w:szCs w:val="28"/>
+          <w:lang w:val="en-TW"/>
+        </w:rPr>
+      </w:pPr>
+      <w:r>
+        <w:rPr>
+          <w:sz w:val="28"/>
+          <w:szCs w:val="28"/>
+        </w:rPr>
+        <w:t xml:space="preserve">Although the temperature and humidity </w:t>
+      </w:r>
+      <w:r>
+        <w:rPr>
+          <w:sz w:val="28"/>
+          <w:szCs w:val="28"/>
+        </w:rPr>
+        <w:t>are</w:t>
+      </w:r>
+      <w:r>
+        <w:rPr>
+          <w:sz w:val="28"/>
+          <w:szCs w:val="28"/>
+        </w:rPr>
+        <w:t xml:space="preserve"> the body temperature and humidity in these paper</w:t>
+      </w:r>
+      <w:r>
+        <w:rPr>
+          <w:sz w:val="28"/>
+          <w:szCs w:val="28"/>
+        </w:rPr>
+        <w:t>s</w:t>
+      </w:r>
+      <w:r>
+        <w:rPr>
+          <w:sz w:val="28"/>
+          <w:szCs w:val="28"/>
+        </w:rPr>
+        <w:t>, we’ve know</w:t>
+      </w:r>
+      <w:r>
+        <w:rPr>
+          <w:sz w:val="28"/>
+          <w:szCs w:val="28"/>
+        </w:rPr>
+        <w:t>n</w:t>
+      </w:r>
+      <w:r>
+        <w:rPr>
+          <w:sz w:val="28"/>
+          <w:szCs w:val="28"/>
+        </w:rPr>
+        <w:t xml:space="preserve"> that the weather will also influence the frequency of symptoms</w:t>
+      </w:r>
+      <w:r>
+        <w:rPr>
+          <w:sz w:val="28"/>
+          <w:szCs w:val="28"/>
+        </w:rPr>
+        <w:t>, which called “</w:t>
+      </w:r>
+      <w:r>
+        <w:rPr>
+          <w:sz w:val="28"/>
+          <w:szCs w:val="28"/>
+        </w:rPr>
+        <w:t>Seasonal affective disorder (SAD)</w:t>
+      </w:r>
+      <w:r>
+        <w:rPr>
+          <w:sz w:val="28"/>
+          <w:szCs w:val="28"/>
+        </w:rPr>
+        <w:t>”</w:t>
+      </w:r>
+      <w:r>
+        <w:rPr>
+          <w:sz w:val="28"/>
+          <w:szCs w:val="28"/>
+        </w:rPr>
+        <w:t xml:space="preserve">. </w:t>
+      </w:r>
     </w:p>
     <w:p>
       <w:pPr>
@@ -356,67 +988,63 @@
         <w:rPr>
           <w:sz w:val="28"/>
           <w:szCs w:val="28"/>
-        </w:rPr>
-      </w:pPr>
-      <w:r>
-        <w:rPr>
-          <w:sz w:val="28"/>
-          <w:szCs w:val="28"/>
-        </w:rPr>
-        <w:t>Objectives</w:t>
+          <w:lang w:val="en-TW"/>
+        </w:rPr>
+      </w:pPr>
+    </w:p>
+    <w:p/>
+    <w:p>
+      <w:pPr>
+        <w:rPr>
+          <w:b/>
+          <w:bCs/>
+          <w:sz w:val="40"/>
+          <w:szCs w:val="40"/>
+        </w:rPr>
+      </w:pPr>
+      <w:r>
+        <w:rPr>
+          <w:b/>
+          <w:bCs/>
+          <w:sz w:val="40"/>
+          <w:szCs w:val="40"/>
+        </w:rPr>
+        <w:t xml:space="preserve">Project Plan and Deadlines: </w:t>
       </w:r>
     </w:p>
     <w:p>
       <w:pPr>
         <w:ind w:firstLine="720"/>
         <w:rPr>
-          <w:sz w:val="28"/>
-          <w:szCs w:val="28"/>
-        </w:rPr>
-      </w:pPr>
-    </w:p>
-    <w:p/>
-    <w:p>
-      <w:pPr>
-        <w:rPr>
-          <w:sz w:val="28"/>
-          <w:szCs w:val="28"/>
-        </w:rPr>
-      </w:pPr>
-      <w:r>
-        <w:rPr>
-          <w:sz w:val="28"/>
-          <w:szCs w:val="28"/>
-        </w:rPr>
-        <w:t xml:space="preserve">Project Plan and Deadlines: </w:t>
-      </w:r>
-    </w:p>
-    <w:p>
-      <w:pPr>
-        <w:ind w:firstLine="720"/>
-        <w:rPr>
-          <w:sz w:val="28"/>
-          <w:szCs w:val="28"/>
-        </w:rPr>
-      </w:pPr>
-      <w:r>
-        <w:rPr>
-          <w:sz w:val="28"/>
-          <w:szCs w:val="28"/>
+          <w:rFonts w:hint="eastAsia"/>
+          <w:b/>
+          <w:bCs/>
+          <w:sz w:val="32"/>
+          <w:szCs w:val="32"/>
+        </w:rPr>
+      </w:pPr>
+      <w:r>
+        <w:rPr>
+          <w:b/>
+          <w:bCs/>
+          <w:sz w:val="32"/>
+          <w:szCs w:val="32"/>
         </w:rPr>
         <w:t>Related Work and Resources</w:t>
       </w:r>
       <w:r>
         <w:rPr>
-          <w:sz w:val="28"/>
-          <w:szCs w:val="28"/>
+          <w:b/>
+          <w:bCs/>
+          <w:sz w:val="32"/>
+          <w:szCs w:val="32"/>
         </w:rPr>
         <w:t xml:space="preserve">: </w:t>
       </w:r>
     </w:p>
     <w:p>
       <w:pPr>
-        <w:pStyle w:val="af"/>
+        <w:pStyle w:val="ListParagraph"/>
         <w:numPr>
           <w:ilvl w:val="0"/>
           <w:numId w:val="4"/>
@@ -431,12 +1059,256 @@
           <w:sz w:val="28"/>
           <w:szCs w:val="28"/>
         </w:rPr>
-        <w:t>Write down the paper’s related work</w:t>
-      </w:r>
-    </w:p>
-    <w:p>
-      <w:pPr>
-        <w:pStyle w:val="af"/>
+        <w:lastRenderedPageBreak/>
+        <w:t xml:space="preserve">L. </w:t>
+      </w:r>
+      <w:proofErr w:type="spellStart"/>
+      <w:r>
+        <w:rPr>
+          <w:sz w:val="28"/>
+          <w:szCs w:val="28"/>
+        </w:rPr>
+        <w:t>Rachakonda</w:t>
+      </w:r>
+      <w:proofErr w:type="spellEnd"/>
+      <w:r>
+        <w:rPr>
+          <w:sz w:val="28"/>
+          <w:szCs w:val="28"/>
+        </w:rPr>
+        <w:t xml:space="preserve">, S. P. Mohanty, E. </w:t>
+      </w:r>
+      <w:proofErr w:type="spellStart"/>
+      <w:r>
+        <w:rPr>
+          <w:sz w:val="28"/>
+          <w:szCs w:val="28"/>
+        </w:rPr>
+        <w:t>Kougianos</w:t>
+      </w:r>
+      <w:proofErr w:type="spellEnd"/>
+      <w:r>
+        <w:rPr>
+          <w:sz w:val="28"/>
+          <w:szCs w:val="28"/>
+        </w:rPr>
+        <w:t xml:space="preserve">, and P. </w:t>
+      </w:r>
+      <w:proofErr w:type="spellStart"/>
+      <w:r>
+        <w:rPr>
+          <w:sz w:val="28"/>
+          <w:szCs w:val="28"/>
+        </w:rPr>
+        <w:t>Sundaravadivel</w:t>
+      </w:r>
+      <w:proofErr w:type="spellEnd"/>
+      <w:r>
+        <w:rPr>
+          <w:sz w:val="28"/>
+          <w:szCs w:val="28"/>
+        </w:rPr>
+        <w:t xml:space="preserve"> collected the data from IoT devices</w:t>
+      </w:r>
+      <w:r>
+        <w:rPr>
+          <w:sz w:val="28"/>
+          <w:szCs w:val="28"/>
+        </w:rPr>
+        <w:t>. T</w:t>
+      </w:r>
+      <w:r>
+        <w:rPr>
+          <w:sz w:val="28"/>
+          <w:szCs w:val="28"/>
+        </w:rPr>
+        <w:t>hese data classified the stress to three levels</w:t>
+      </w:r>
+      <w:r>
+        <w:rPr>
+          <w:sz w:val="28"/>
+          <w:szCs w:val="28"/>
+        </w:rPr>
+        <w:t>, and higher level means higher stress.</w:t>
+      </w:r>
+    </w:p>
+    <w:p>
+      <w:pPr>
+        <w:pStyle w:val="ListParagraph"/>
+        <w:ind w:left="1080"/>
+        <w:rPr>
+          <w:sz w:val="28"/>
+          <w:szCs w:val="28"/>
+        </w:rPr>
+      </w:pPr>
+    </w:p>
+    <w:p>
+      <w:pPr>
+        <w:pStyle w:val="ListParagraph"/>
+        <w:numPr>
+          <w:ilvl w:val="0"/>
+          <w:numId w:val="4"/>
+        </w:numPr>
+        <w:rPr>
+          <w:sz w:val="28"/>
+          <w:szCs w:val="28"/>
+        </w:rPr>
+      </w:pPr>
+      <w:r>
+        <w:rPr>
+          <w:sz w:val="28"/>
+          <w:szCs w:val="28"/>
+        </w:rPr>
+        <w:t>Analyze these data, see their relationship</w:t>
+      </w:r>
+      <w:r>
+        <w:rPr>
+          <w:sz w:val="28"/>
+          <w:szCs w:val="28"/>
+        </w:rPr>
+        <w:t>:</w:t>
+      </w:r>
+    </w:p>
+    <w:p>
+      <w:pPr>
+        <w:pStyle w:val="ListParagraph"/>
+        <w:numPr>
+          <w:ilvl w:val="1"/>
+          <w:numId w:val="5"/>
+        </w:numPr>
+        <w:rPr>
+          <w:sz w:val="28"/>
+          <w:szCs w:val="28"/>
+        </w:rPr>
+      </w:pPr>
+      <w:r>
+        <w:rPr>
+          <w:rFonts w:hint="eastAsia"/>
+          <w:sz w:val="28"/>
+          <w:szCs w:val="28"/>
+        </w:rPr>
+        <w:t xml:space="preserve">Draw the </w:t>
+      </w:r>
+      <w:r>
+        <w:rPr>
+          <w:sz w:val="28"/>
+          <w:szCs w:val="28"/>
+        </w:rPr>
+        <w:t>scatter graph</w:t>
+      </w:r>
+      <w:r>
+        <w:rPr>
+          <w:sz w:val="28"/>
+          <w:szCs w:val="28"/>
+        </w:rPr>
+        <w:t xml:space="preserve"> to see the d</w:t>
+      </w:r>
+      <w:r>
+        <w:rPr>
+          <w:sz w:val="28"/>
+          <w:szCs w:val="28"/>
+        </w:rPr>
+        <w:t>istribution</w:t>
+      </w:r>
+      <w:r>
+        <w:rPr>
+          <w:sz w:val="28"/>
+          <w:szCs w:val="28"/>
+        </w:rPr>
+        <w:t>.</w:t>
+      </w:r>
+    </w:p>
+    <w:p>
+      <w:pPr>
+        <w:pStyle w:val="ListParagraph"/>
+        <w:numPr>
+          <w:ilvl w:val="1"/>
+          <w:numId w:val="5"/>
+        </w:numPr>
+        <w:rPr>
+          <w:sz w:val="28"/>
+          <w:szCs w:val="28"/>
+        </w:rPr>
+      </w:pPr>
+      <w:r>
+        <w:rPr>
+          <w:sz w:val="28"/>
+          <w:szCs w:val="28"/>
+        </w:rPr>
+        <w:t xml:space="preserve">Use </w:t>
+      </w:r>
+      <w:r>
+        <w:rPr>
+          <w:sz w:val="28"/>
+          <w:szCs w:val="28"/>
+        </w:rPr>
+        <w:t>correlation coefficient</w:t>
+      </w:r>
+      <w:r>
+        <w:rPr>
+          <w:sz w:val="28"/>
+          <w:szCs w:val="28"/>
+        </w:rPr>
+        <w:t xml:space="preserve"> to check if they have relationship.</w:t>
+      </w:r>
+    </w:p>
+    <w:p>
+      <w:pPr>
+        <w:pStyle w:val="ListParagraph"/>
+        <w:ind w:left="1560"/>
+        <w:rPr>
+          <w:sz w:val="28"/>
+          <w:szCs w:val="28"/>
+        </w:rPr>
+      </w:pPr>
+    </w:p>
+    <w:p>
+      <w:pPr>
+        <w:pStyle w:val="ListParagraph"/>
+        <w:numPr>
+          <w:ilvl w:val="0"/>
+          <w:numId w:val="4"/>
+        </w:numPr>
+        <w:rPr>
+          <w:rFonts w:hint="eastAsia"/>
+          <w:sz w:val="28"/>
+          <w:szCs w:val="28"/>
+        </w:rPr>
+      </w:pPr>
+      <w:r>
+        <w:rPr>
+          <w:sz w:val="28"/>
+          <w:szCs w:val="28"/>
+        </w:rPr>
+        <w:t xml:space="preserve">Use different </w:t>
+      </w:r>
+      <w:proofErr w:type="gramStart"/>
+      <w:r>
+        <w:rPr>
+          <w:sz w:val="28"/>
+          <w:szCs w:val="28"/>
+        </w:rPr>
+        <w:t>algorithm(</w:t>
+      </w:r>
+      <w:proofErr w:type="gramEnd"/>
+      <w:r>
+        <w:rPr>
+          <w:sz w:val="28"/>
+          <w:szCs w:val="28"/>
+        </w:rPr>
+        <w:t>Supervised learning</w:t>
+      </w:r>
+      <w:r>
+        <w:rPr>
+          <w:sz w:val="28"/>
+          <w:szCs w:val="28"/>
+        </w:rPr>
+        <w:t>) to create the model</w:t>
+      </w:r>
+    </w:p>
+    <w:p>
+      <w:pPr>
+        <w:pStyle w:val="ListParagraph"/>
         <w:numPr>
           <w:ilvl w:val="0"/>
           <w:numId w:val="1"/>
@@ -448,44 +1320,15 @@
       </w:pPr>
       <w:r>
         <w:rPr>
-          <w:rFonts w:hint="eastAsia"/>
-          <w:sz w:val="28"/>
-          <w:szCs w:val="28"/>
-        </w:rPr>
-        <w:t xml:space="preserve">Draw the </w:t>
-      </w:r>
-      <w:r>
-        <w:rPr>
-          <w:sz w:val="28"/>
-          <w:szCs w:val="28"/>
-        </w:rPr>
-        <w:t>scatter graph</w:t>
-      </w:r>
-      <w:r>
-        <w:rPr>
-          <w:sz w:val="28"/>
-          <w:szCs w:val="28"/>
-        </w:rPr>
-        <w:t xml:space="preserve"> to see the d</w:t>
-      </w:r>
-      <w:r>
-        <w:rPr>
-          <w:sz w:val="28"/>
-          <w:szCs w:val="28"/>
-        </w:rPr>
-        <w:t>istribution</w:t>
-      </w:r>
-      <w:r>
-        <w:rPr>
-          <w:sz w:val="28"/>
-          <w:szCs w:val="28"/>
-        </w:rPr>
-        <w:t>.</w:t>
-      </w:r>
-    </w:p>
-    <w:p>
-      <w:pPr>
-        <w:pStyle w:val="af"/>
+          <w:sz w:val="28"/>
+          <w:szCs w:val="28"/>
+        </w:rPr>
+        <w:t>Use K-NN algorithm to create a predictable model and calculate the accuracy.</w:t>
+      </w:r>
+    </w:p>
+    <w:p>
+      <w:pPr>
+        <w:pStyle w:val="ListParagraph"/>
         <w:numPr>
           <w:ilvl w:val="0"/>
           <w:numId w:val="1"/>
@@ -500,26 +1343,12 @@
           <w:sz w:val="28"/>
           <w:szCs w:val="28"/>
         </w:rPr>
-        <w:t xml:space="preserve">Use </w:t>
-      </w:r>
-      <w:r>
-        <w:rPr>
-          <w:sz w:val="28"/>
-          <w:szCs w:val="28"/>
-        </w:rPr>
-        <w:t>correlation coefficient</w:t>
-      </w:r>
-      <w:r>
-        <w:rPr>
-          <w:sz w:val="28"/>
-          <w:szCs w:val="28"/>
-        </w:rPr>
-        <w:t xml:space="preserve"> to check if they have relationship.</w:t>
-      </w:r>
-    </w:p>
-    <w:p>
-      <w:pPr>
-        <w:pStyle w:val="af"/>
+        <w:t>Use SVM algorithm to create a predictable model and calculate the accuracy.</w:t>
+      </w:r>
+    </w:p>
+    <w:p>
+      <w:pPr>
+        <w:pStyle w:val="ListParagraph"/>
         <w:numPr>
           <w:ilvl w:val="0"/>
           <w:numId w:val="1"/>
@@ -534,12 +1363,12 @@
           <w:sz w:val="28"/>
           <w:szCs w:val="28"/>
         </w:rPr>
-        <w:t>Use K-NN algorithm to create a predictable model and calculate the accuracy.</w:t>
-      </w:r>
-    </w:p>
-    <w:p>
-      <w:pPr>
-        <w:pStyle w:val="af"/>
+        <w:t>Use Decision Tree algorithm to create a predictable model and calculate the accuracy.</w:t>
+      </w:r>
+    </w:p>
+    <w:p>
+      <w:pPr>
+        <w:pStyle w:val="ListParagraph"/>
         <w:numPr>
           <w:ilvl w:val="0"/>
           <w:numId w:val="1"/>
@@ -554,104 +1383,6 @@
           <w:sz w:val="28"/>
           <w:szCs w:val="28"/>
         </w:rPr>
-        <w:t>Use SVM algorithm to create a predictable model and calculate the accuracy.</w:t>
-      </w:r>
-    </w:p>
-    <w:p>
-      <w:pPr>
-        <w:pStyle w:val="af"/>
-        <w:numPr>
-          <w:ilvl w:val="0"/>
-          <w:numId w:val="1"/>
-        </w:numPr>
-        <w:rPr>
-          <w:sz w:val="28"/>
-          <w:szCs w:val="28"/>
-        </w:rPr>
-      </w:pPr>
-      <w:r>
-        <w:rPr>
-          <w:sz w:val="28"/>
-          <w:szCs w:val="28"/>
-        </w:rPr>
-        <w:t>Use Decision Tree algorithm to create a predictable model and calculate the accuracy.</w:t>
-      </w:r>
-    </w:p>
-    <w:p>
-      <w:pPr>
-        <w:pStyle w:val="af"/>
-        <w:numPr>
-          <w:ilvl w:val="0"/>
-          <w:numId w:val="1"/>
-        </w:numPr>
-        <w:rPr>
-          <w:color w:val="FF0000"/>
-          <w:sz w:val="28"/>
-          <w:szCs w:val="28"/>
-        </w:rPr>
-      </w:pPr>
-      <w:r>
-        <w:rPr>
-          <w:color w:val="FF0000"/>
-          <w:sz w:val="28"/>
-          <w:szCs w:val="28"/>
-        </w:rPr>
-        <w:t xml:space="preserve">Use the data collected by </w:t>
-      </w:r>
-      <w:proofErr w:type="gramStart"/>
-      <w:r>
-        <w:rPr>
-          <w:color w:val="FF0000"/>
-          <w:sz w:val="28"/>
-          <w:szCs w:val="28"/>
-        </w:rPr>
-        <w:t>XXX[</w:t>
-      </w:r>
-      <w:proofErr w:type="gramEnd"/>
-      <w:r>
-        <w:rPr>
-          <w:color w:val="FF0000"/>
-          <w:sz w:val="28"/>
-          <w:szCs w:val="28"/>
-        </w:rPr>
-        <w:t xml:space="preserve">reference </w:t>
-      </w:r>
-      <w:proofErr w:type="spellStart"/>
-      <w:r>
-        <w:rPr>
-          <w:color w:val="FF0000"/>
-          <w:sz w:val="28"/>
-          <w:szCs w:val="28"/>
-        </w:rPr>
-        <w:t>kaggle</w:t>
-      </w:r>
-      <w:proofErr w:type="spellEnd"/>
-      <w:r>
-        <w:rPr>
-          <w:color w:val="FF0000"/>
-          <w:sz w:val="28"/>
-          <w:szCs w:val="28"/>
-        </w:rPr>
-        <w:t xml:space="preserve"> paper]</w:t>
-      </w:r>
-    </w:p>
-    <w:p>
-      <w:pPr>
-        <w:pStyle w:val="af"/>
-        <w:numPr>
-          <w:ilvl w:val="0"/>
-          <w:numId w:val="1"/>
-        </w:numPr>
-        <w:rPr>
-          <w:sz w:val="28"/>
-          <w:szCs w:val="28"/>
-        </w:rPr>
-      </w:pPr>
-      <w:r>
-        <w:rPr>
-          <w:sz w:val="28"/>
-          <w:szCs w:val="28"/>
-        </w:rPr>
         <w:t>Use the data of humidity and temperature from Taiwan to see the prediction of stress level in a year.</w:t>
       </w:r>
     </w:p>
@@ -659,7 +1390,6 @@
       <w:pPr>
         <w:ind w:firstLine="720"/>
         <w:rPr>
-          <w:rFonts w:hint="eastAsia"/>
           <w:sz w:val="28"/>
           <w:szCs w:val="28"/>
         </w:rPr>
@@ -669,21 +1399,25 @@
       <w:pPr>
         <w:ind w:firstLine="720"/>
         <w:rPr>
-          <w:sz w:val="28"/>
-          <w:szCs w:val="28"/>
-        </w:rPr>
-      </w:pPr>
-      <w:r>
-        <w:rPr>
-          <w:sz w:val="28"/>
-          <w:szCs w:val="28"/>
+          <w:b/>
+          <w:bCs/>
+          <w:sz w:val="32"/>
+          <w:szCs w:val="32"/>
+        </w:rPr>
+      </w:pPr>
+      <w:r>
+        <w:rPr>
+          <w:b/>
+          <w:bCs/>
+          <w:sz w:val="32"/>
+          <w:szCs w:val="32"/>
         </w:rPr>
         <w:t xml:space="preserve">Methodology: </w:t>
       </w:r>
     </w:p>
     <w:p>
       <w:pPr>
-        <w:pStyle w:val="af"/>
+        <w:pStyle w:val="ListParagraph"/>
         <w:numPr>
           <w:ilvl w:val="0"/>
           <w:numId w:val="3"/>
@@ -703,7 +1437,7 @@
     </w:p>
     <w:p>
       <w:pPr>
-        <w:pStyle w:val="af"/>
+        <w:pStyle w:val="ListParagraph"/>
         <w:numPr>
           <w:ilvl w:val="0"/>
           <w:numId w:val="3"/>
@@ -723,7 +1457,7 @@
     </w:p>
     <w:p>
       <w:pPr>
-        <w:pStyle w:val="af"/>
+        <w:pStyle w:val="ListParagraph"/>
         <w:numPr>
           <w:ilvl w:val="0"/>
           <w:numId w:val="3"/>
@@ -743,7 +1477,7 @@
     </w:p>
     <w:p>
       <w:pPr>
-        <w:pStyle w:val="af"/>
+        <w:pStyle w:val="ListParagraph"/>
         <w:numPr>
           <w:ilvl w:val="0"/>
           <w:numId w:val="3"/>
@@ -765,23 +1499,26 @@
       <w:pPr>
         <w:ind w:left="720"/>
         <w:rPr>
+          <w:b/>
+          <w:bCs/>
+          <w:sz w:val="32"/>
+          <w:szCs w:val="32"/>
+        </w:rPr>
+      </w:pPr>
+      <w:r>
+        <w:rPr>
           <w:rFonts w:hint="eastAsia"/>
-          <w:sz w:val="28"/>
-          <w:szCs w:val="28"/>
-        </w:rPr>
-      </w:pPr>
-      <w:r>
-        <w:rPr>
-          <w:rFonts w:hint="eastAsia"/>
-          <w:sz w:val="28"/>
-          <w:szCs w:val="28"/>
+          <w:b/>
+          <w:bCs/>
+          <w:sz w:val="32"/>
+          <w:szCs w:val="32"/>
         </w:rPr>
         <w:t>Tools:</w:t>
       </w:r>
     </w:p>
     <w:p>
       <w:pPr>
-        <w:pStyle w:val="af"/>
+        <w:pStyle w:val="ListParagraph"/>
         <w:numPr>
           <w:ilvl w:val="0"/>
           <w:numId w:val="2"/>
@@ -812,41 +1549,208 @@
     </w:p>
     <w:p>
       <w:pPr>
-        <w:pStyle w:val="af"/>
+        <w:pStyle w:val="ListParagraph"/>
         <w:numPr>
           <w:ilvl w:val="0"/>
           <w:numId w:val="2"/>
         </w:numPr>
         <w:rPr>
+          <w:sz w:val="28"/>
+          <w:szCs w:val="28"/>
+        </w:rPr>
+      </w:pPr>
+      <w:r>
+        <w:rPr>
           <w:rFonts w:hint="eastAsia"/>
           <w:sz w:val="28"/>
           <w:szCs w:val="28"/>
         </w:rPr>
-      </w:pPr>
+        <w:t>Python Library</w:t>
+      </w:r>
+    </w:p>
+    <w:p>
+      <w:pPr>
+        <w:ind w:firstLine="720"/>
+        <w:rPr>
+          <w:sz w:val="28"/>
+          <w:szCs w:val="28"/>
+        </w:rPr>
+      </w:pPr>
+      <w:r>
+        <w:rPr>
+          <w:sz w:val="28"/>
+          <w:szCs w:val="28"/>
+        </w:rPr>
+        <w:tab/>
+      </w:r>
+    </w:p>
+    <w:p>
+      <w:pPr>
+        <w:ind w:firstLine="720"/>
+        <w:rPr>
+          <w:b/>
+          <w:bCs/>
+          <w:sz w:val="32"/>
+          <w:szCs w:val="32"/>
+        </w:rPr>
+      </w:pPr>
+      <w:r>
+        <w:rPr>
+          <w:b/>
+          <w:bCs/>
+          <w:sz w:val="32"/>
+          <w:szCs w:val="32"/>
+        </w:rPr>
+        <w:t>Expected Results</w:t>
+      </w:r>
+      <w:r>
+        <w:rPr>
+          <w:b/>
+          <w:bCs/>
+          <w:sz w:val="32"/>
+          <w:szCs w:val="32"/>
+        </w:rPr>
+        <w:t>:</w:t>
+      </w:r>
+    </w:p>
+    <w:p>
+      <w:pPr>
+        <w:pStyle w:val="ListParagraph"/>
+        <w:numPr>
+          <w:ilvl w:val="0"/>
+          <w:numId w:val="6"/>
+        </w:numPr>
+        <w:rPr>
+          <w:sz w:val="28"/>
+          <w:szCs w:val="28"/>
+        </w:rPr>
+      </w:pPr>
+      <w:r>
+        <w:rPr>
+          <w:sz w:val="28"/>
+          <w:szCs w:val="28"/>
+        </w:rPr>
+        <w:t>Analyze the relationship between temperature, humidity and stress</w:t>
+      </w:r>
+      <w:r>
+        <w:rPr>
+          <w:sz w:val="28"/>
+          <w:szCs w:val="28"/>
+        </w:rPr>
+        <w:t>.</w:t>
+      </w:r>
+    </w:p>
+    <w:p>
+      <w:pPr>
+        <w:pStyle w:val="ListParagraph"/>
+        <w:numPr>
+          <w:ilvl w:val="0"/>
+          <w:numId w:val="6"/>
+        </w:numPr>
+        <w:rPr>
+          <w:sz w:val="28"/>
+          <w:szCs w:val="28"/>
+        </w:rPr>
+      </w:pPr>
+      <w:r>
+        <w:rPr>
+          <w:sz w:val="28"/>
+          <w:szCs w:val="28"/>
+        </w:rPr>
+        <w:t>C</w:t>
+      </w:r>
+      <w:r>
+        <w:rPr>
+          <w:sz w:val="28"/>
+          <w:szCs w:val="28"/>
+        </w:rPr>
+        <w:t>reate a model</w:t>
+      </w:r>
+      <w:r>
+        <w:rPr>
+          <w:sz w:val="28"/>
+          <w:szCs w:val="28"/>
+        </w:rPr>
+        <w:t xml:space="preserve"> which can</w:t>
+      </w:r>
       <w:r>
         <w:rPr>
           <w:rFonts w:hint="eastAsia"/>
           <w:sz w:val="28"/>
           <w:szCs w:val="28"/>
         </w:rPr>
-        <w:t>Python Library</w:t>
+        <w:t xml:space="preserve"> </w:t>
+      </w:r>
+      <w:r>
+        <w:rPr>
+          <w:sz w:val="28"/>
+          <w:szCs w:val="28"/>
+        </w:rPr>
+        <w:t>u</w:t>
+      </w:r>
+      <w:r>
+        <w:rPr>
+          <w:sz w:val="28"/>
+          <w:szCs w:val="28"/>
+        </w:rPr>
+        <w:t xml:space="preserve">se </w:t>
+      </w:r>
+      <w:r>
+        <w:rPr>
+          <w:sz w:val="28"/>
+          <w:szCs w:val="28"/>
+        </w:rPr>
+        <w:t xml:space="preserve">temperature </w:t>
+      </w:r>
+      <w:r>
+        <w:rPr>
+          <w:sz w:val="28"/>
+          <w:szCs w:val="28"/>
+        </w:rPr>
+        <w:t xml:space="preserve">and </w:t>
+      </w:r>
+      <w:r>
+        <w:rPr>
+          <w:sz w:val="28"/>
+          <w:szCs w:val="28"/>
+        </w:rPr>
+        <w:t xml:space="preserve">humidity </w:t>
+      </w:r>
+      <w:r>
+        <w:rPr>
+          <w:sz w:val="28"/>
+          <w:szCs w:val="28"/>
+        </w:rPr>
+        <w:t>to predict the stress level.</w:t>
       </w:r>
     </w:p>
     <w:p>
       <w:pPr>
         <w:ind w:firstLine="720"/>
         <w:rPr>
-          <w:rFonts w:hint="eastAsia"/>
-          <w:sz w:val="28"/>
-          <w:szCs w:val="28"/>
-        </w:rPr>
-      </w:pPr>
-      <w:r>
-        <w:rPr>
-          <w:sz w:val="28"/>
-          <w:szCs w:val="28"/>
-        </w:rPr>
-        <w:tab/>
+          <w:b/>
+          <w:bCs/>
+          <w:sz w:val="32"/>
+          <w:szCs w:val="32"/>
+        </w:rPr>
+      </w:pPr>
+      <w:r>
+        <w:rPr>
+          <w:b/>
+          <w:bCs/>
+          <w:sz w:val="32"/>
+          <w:szCs w:val="32"/>
+        </w:rPr>
+        <w:t>Timeline</w:t>
+      </w:r>
+      <w:r>
+        <w:rPr>
+          <w:b/>
+          <w:bCs/>
+          <w:sz w:val="32"/>
+          <w:szCs w:val="32"/>
+        </w:rPr>
+        <w:t>:</w:t>
       </w:r>
     </w:p>
     <w:p>
@@ -863,150 +1767,6 @@
           <w:szCs w:val="28"/>
         </w:rPr>
         <w:lastRenderedPageBreak/>
-        <w:t>Expected Results</w:t>
-      </w:r>
-      <w:bookmarkStart w:id="1" w:name="_GoBack"/>
-      <w:bookmarkEnd w:id="1"/>
-    </w:p>
-    <w:p>
-      <w:pPr>
-        <w:ind w:firstLine="720"/>
-        <w:rPr>
-          <w:rFonts w:hint="eastAsia"/>
-          <w:sz w:val="28"/>
-          <w:szCs w:val="28"/>
-        </w:rPr>
-      </w:pPr>
-      <w:r>
-        <w:rPr>
-          <w:sz w:val="28"/>
-          <w:szCs w:val="28"/>
-        </w:rPr>
-        <w:tab/>
-        <w:t xml:space="preserve">Analyze the relationship between temperature, humidity and stress </w:t>
-      </w:r>
-      <w:r>
-        <w:rPr>
-          <w:sz w:val="28"/>
-          <w:szCs w:val="28"/>
-        </w:rPr>
-        <w:t xml:space="preserve">and </w:t>
-      </w:r>
-      <w:r>
-        <w:rPr>
-          <w:sz w:val="28"/>
-          <w:szCs w:val="28"/>
-        </w:rPr>
-        <w:t xml:space="preserve">create a </w:t>
-      </w:r>
-      <w:r>
-        <w:rPr>
-          <w:sz w:val="28"/>
-          <w:szCs w:val="28"/>
-        </w:rPr>
-        <w:t xml:space="preserve">predictable </w:t>
-      </w:r>
-      <w:r>
-        <w:rPr>
-          <w:sz w:val="28"/>
-          <w:szCs w:val="28"/>
-        </w:rPr>
-        <w:t>model</w:t>
-      </w:r>
-      <w:r>
-        <w:rPr>
-          <w:sz w:val="28"/>
-          <w:szCs w:val="28"/>
-        </w:rPr>
-        <w:t xml:space="preserve"> which can</w:t>
-      </w:r>
-      <w:r>
-        <w:rPr>
-          <w:rFonts w:hint="eastAsia"/>
-          <w:sz w:val="28"/>
-          <w:szCs w:val="28"/>
-        </w:rPr>
-        <w:t xml:space="preserve"> </w:t>
-      </w:r>
-      <w:r>
-        <w:rPr>
-          <w:sz w:val="28"/>
-          <w:szCs w:val="28"/>
-        </w:rPr>
-        <w:t>u</w:t>
-      </w:r>
-      <w:r>
-        <w:rPr>
-          <w:sz w:val="28"/>
-          <w:szCs w:val="28"/>
-        </w:rPr>
-        <w:t xml:space="preserve">se </w:t>
-      </w:r>
-      <w:r>
-        <w:rPr>
-          <w:sz w:val="28"/>
-          <w:szCs w:val="28"/>
-        </w:rPr>
-        <w:t>temperature</w:t>
-      </w:r>
-      <w:r>
-        <w:rPr>
-          <w:sz w:val="28"/>
-          <w:szCs w:val="28"/>
-        </w:rPr>
-        <w:t xml:space="preserve"> </w:t>
-      </w:r>
-      <w:r>
-        <w:rPr>
-          <w:sz w:val="28"/>
-          <w:szCs w:val="28"/>
-        </w:rPr>
-        <w:t xml:space="preserve">and </w:t>
-      </w:r>
-      <w:r>
-        <w:rPr>
-          <w:sz w:val="28"/>
-          <w:szCs w:val="28"/>
-        </w:rPr>
-        <w:t xml:space="preserve">humidity </w:t>
-      </w:r>
-      <w:r>
-        <w:rPr>
-          <w:sz w:val="28"/>
-          <w:szCs w:val="28"/>
-        </w:rPr>
-        <w:t>to predict the stress level.</w:t>
-      </w:r>
-    </w:p>
-    <w:p>
-      <w:pPr>
-        <w:ind w:firstLine="720"/>
-        <w:rPr>
-          <w:sz w:val="28"/>
-          <w:szCs w:val="28"/>
-        </w:rPr>
-      </w:pPr>
-      <w:r>
-        <w:rPr>
-          <w:sz w:val="28"/>
-          <w:szCs w:val="28"/>
-        </w:rPr>
-        <w:t>Timeline</w:t>
-      </w:r>
-    </w:p>
-    <w:p>
-      <w:pPr>
-        <w:ind w:firstLine="720"/>
-        <w:rPr>
-          <w:sz w:val="28"/>
-          <w:szCs w:val="28"/>
-        </w:rPr>
-      </w:pPr>
-      <w:r>
-        <w:rPr>
-          <w:sz w:val="28"/>
-          <w:szCs w:val="28"/>
-        </w:rPr>
         <w:tab/>
       </w:r>
       <w:r>
@@ -1166,7 +1926,7 @@
 </file>
 
 <file path=word/numbering.xml><?xml version="1.0" encoding="utf-8"?>
-<w:numbering xmlns:wpc="http://schemas.microsoft.com/office/word/2010/wordprocessingCanvas" xmlns:cx="http://schemas.microsoft.com/office/drawing/2014/chartex" xmlns:mc="http://schemas.openxmlformats.org/markup-compatibility/2006" xmlns:o="urn:schemas-microsoft-com:office:office" xmlns:r="http://schemas.openxmlformats.org/officeDocument/2006/relationships" xmlns:m="http://schemas.openxmlformats.org/officeDocument/2006/math" xmlns:v="urn:schemas-microsoft-com:vml" xmlns:wp14="http://schemas.microsoft.com/office/word/2010/wordprocessingDrawing" xmlns:wp="http://schemas.openxmlformats.org/drawingml/2006/wordprocessingDrawing" xmlns:w10="urn:schemas-microsoft-com:office:word" xmlns:w="http://schemas.openxmlformats.org/wordprocessingml/2006/main" xmlns:w14="http://schemas.microsoft.com/office/word/2010/wordml" xmlns:w15="http://schemas.microsoft.com/office/word/2012/wordml" xmlns:w16se="http://schemas.microsoft.com/office/word/2015/wordml/symex" xmlns:wpg="http://schemas.microsoft.com/office/word/2010/wordprocessingGroup" xmlns:wpi="http://schemas.microsoft.com/office/word/2010/wordprocessingInk" xmlns:wne="http://schemas.microsoft.com/office/word/2006/wordml" xmlns:wps="http://schemas.microsoft.com/office/word/2010/wordprocessingShape" mc:Ignorable="w14 w15 w16se wp14">
+<w:numbering xmlns:wpc="http://schemas.microsoft.com/office/word/2010/wordprocessingCanvas" xmlns:cx="http://schemas.microsoft.com/office/drawing/2014/chartex" xmlns:cx1="http://schemas.microsoft.com/office/drawing/2015/9/8/chartex" xmlns:cx2="http://schemas.microsoft.com/office/drawing/2015/10/21/chartex" xmlns:cx3="http://schemas.microsoft.com/office/drawing/2016/5/9/chartex" xmlns:cx4="http://schemas.microsoft.com/office/drawing/2016/5/10/chartex" xmlns:cx5="http://schemas.microsoft.com/office/drawing/2016/5/11/chartex" xmlns:cx6="http://schemas.microsoft.com/office/drawing/2016/5/12/chartex" xmlns:cx7="http://schemas.microsoft.com/office/drawing/2016/5/13/chartex" xmlns:cx8="http://schemas.microsoft.com/office/drawing/2016/5/14/chartex" xmlns:mc="http://schemas.openxmlformats.org/markup-compatibility/2006" xmlns:aink="http://schemas.microsoft.com/office/drawing/2016/ink" xmlns:am3d="http://schemas.microsoft.com/office/drawing/2017/model3d" xmlns:o="urn:schemas-microsoft-com:office:office" xmlns:oel="http://schemas.microsoft.com/office/2019/extlst" xmlns:r="http://schemas.openxmlformats.org/officeDocument/2006/relationships" xmlns:m="http://schemas.openxmlformats.org/officeDocument/2006/math" xmlns:v="urn:schemas-microsoft-com:vml" xmlns:wp14="http://schemas.microsoft.com/office/word/2010/wordprocessingDrawing" xmlns:wp="http://schemas.openxmlformats.org/drawingml/2006/wordprocessingDrawing" xmlns:w10="urn:schemas-microsoft-com:office:word" xmlns:w="http://schemas.openxmlformats.org/wordprocessingml/2006/main" xmlns:w14="http://schemas.microsoft.com/office/word/2010/wordml" xmlns:w15="http://schemas.microsoft.com/office/word/2012/wordml" xmlns:w16cex="http://schemas.microsoft.com/office/word/2018/wordml/cex" xmlns:w16cid="http://schemas.microsoft.com/office/word/2016/wordml/cid" xmlns:w16="http://schemas.microsoft.com/office/word/2018/wordml" xmlns:w16sdtdh="http://schemas.microsoft.com/office/word/2020/wordml/sdtdatahash" xmlns:w16se="http://schemas.microsoft.com/office/word/2015/wordml/symex" xmlns:wpg="http://schemas.microsoft.com/office/word/2010/wordprocessingGroup" xmlns:wpi="http://schemas.microsoft.com/office/word/2010/wordprocessingInk" xmlns:wne="http://schemas.microsoft.com/office/word/2006/wordml" xmlns:wps="http://schemas.microsoft.com/office/word/2010/wordprocessingShape" mc:Ignorable="w14 w15 w16se w16cid w16 w16cex w16sdtdh wp14">
   <w:abstractNum w:abstractNumId="0" w15:restartNumberingAfterBreak="0">
     <w:nsid w:val="02121721"/>
     <w:multiLevelType w:val="hybridMultilevel"/>
@@ -1180,10 +1940,10 @@
         <w:ind w:left="1080" w:hanging="360"/>
       </w:pPr>
       <w:rPr>
-        <w:rFonts w:ascii="Times New Roman" w:eastAsia="標楷體" w:hAnsi="Times New Roman" w:cs="Times New Roman" w:hint="default"/>
+        <w:rFonts w:ascii="Times New Roman" w:eastAsia="DFKai-SB" w:hAnsi="Times New Roman" w:cs="Times New Roman" w:hint="default"/>
       </w:rPr>
     </w:lvl>
-    <w:lvl w:ilvl="1" w:tplc="04090003" w:tentative="1">
+    <w:lvl w:ilvl="1" w:tplc="04090003">
       <w:start w:val="1"/>
       <w:numFmt w:val="bullet"/>
       <w:lvlText w:val=""/>
@@ -1195,7 +1955,7 @@
         <w:rFonts w:ascii="Wingdings" w:hAnsi="Wingdings" w:hint="default"/>
       </w:rPr>
     </w:lvl>
-    <w:lvl w:ilvl="2" w:tplc="04090005" w:tentative="1">
+    <w:lvl w:ilvl="2" w:tplc="04090005">
       <w:start w:val="1"/>
       <w:numFmt w:val="bullet"/>
       <w:lvlText w:val=""/>
@@ -1459,6 +2219,95 @@
     </w:lvl>
   </w:abstractNum>
   <w:abstractNum w:abstractNumId="3" w15:restartNumberingAfterBreak="0">
+    <w:nsid w:val="59364774"/>
+    <w:multiLevelType w:val="hybridMultilevel"/>
+    <w:tmpl w:val="E43C63DE"/>
+    <w:lvl w:ilvl="0" w:tplc="141E0E6E">
+      <w:start w:val="1"/>
+      <w:numFmt w:val="decimal"/>
+      <w:lvlText w:val="%1."/>
+      <w:lvlJc w:val="left"/>
+      <w:pPr>
+        <w:ind w:left="1800" w:hanging="360"/>
+      </w:pPr>
+      <w:rPr>
+        <w:rFonts w:hint="default"/>
+      </w:rPr>
+    </w:lvl>
+    <w:lvl w:ilvl="1" w:tplc="04090019" w:tentative="1">
+      <w:start w:val="1"/>
+      <w:numFmt w:val="lowerLetter"/>
+      <w:lvlText w:val="%2."/>
+      <w:lvlJc w:val="left"/>
+      <w:pPr>
+        <w:ind w:left="2520" w:hanging="360"/>
+      </w:pPr>
+    </w:lvl>
+    <w:lvl w:ilvl="2" w:tplc="0409001B" w:tentative="1">
+      <w:start w:val="1"/>
+      <w:numFmt w:val="lowerRoman"/>
+      <w:lvlText w:val="%3."/>
+      <w:lvlJc w:val="right"/>
+      <w:pPr>
+        <w:ind w:left="3240" w:hanging="180"/>
+      </w:pPr>
+    </w:lvl>
+    <w:lvl w:ilvl="3" w:tplc="0409000F" w:tentative="1">
+      <w:start w:val="1"/>
+      <w:numFmt w:val="decimal"/>
+      <w:lvlText w:val="%4."/>
+      <w:lvlJc w:val="left"/>
+      <w:pPr>
+        <w:ind w:left="3960" w:hanging="360"/>
+      </w:pPr>
+    </w:lvl>
+    <w:lvl w:ilvl="4" w:tplc="04090019" w:tentative="1">
+      <w:start w:val="1"/>
+      <w:numFmt w:val="lowerLetter"/>
+      <w:lvlText w:val="%5."/>
+      <w:lvlJc w:val="left"/>
+      <w:pPr>
+        <w:ind w:left="4680" w:hanging="360"/>
+      </w:pPr>
+    </w:lvl>
+    <w:lvl w:ilvl="5" w:tplc="0409001B" w:tentative="1">
+      <w:start w:val="1"/>
+      <w:numFmt w:val="lowerRoman"/>
+      <w:lvlText w:val="%6."/>
+      <w:lvlJc w:val="right"/>
+      <w:pPr>
+        <w:ind w:left="5400" w:hanging="180"/>
+      </w:pPr>
+    </w:lvl>
+    <w:lvl w:ilvl="6" w:tplc="0409000F" w:tentative="1">
+      <w:start w:val="1"/>
+      <w:numFmt w:val="decimal"/>
+      <w:lvlText w:val="%7."/>
+      <w:lvlJc w:val="left"/>
+      <w:pPr>
+        <w:ind w:left="6120" w:hanging="360"/>
+      </w:pPr>
+    </w:lvl>
+    <w:lvl w:ilvl="7" w:tplc="04090019" w:tentative="1">
+      <w:start w:val="1"/>
+      <w:numFmt w:val="lowerLetter"/>
+      <w:lvlText w:val="%8."/>
+      <w:lvlJc w:val="left"/>
+      <w:pPr>
+        <w:ind w:left="6840" w:hanging="360"/>
+      </w:pPr>
+    </w:lvl>
+    <w:lvl w:ilvl="8" w:tplc="0409001B" w:tentative="1">
+      <w:start w:val="1"/>
+      <w:numFmt w:val="lowerRoman"/>
+      <w:lvlText w:val="%9."/>
+      <w:lvlJc w:val="right"/>
+      <w:pPr>
+        <w:ind w:left="7560" w:hanging="180"/>
+      </w:pPr>
+    </w:lvl>
+  </w:abstractNum>
+  <w:abstractNum w:abstractNumId="4" w15:restartNumberingAfterBreak="0">
     <w:nsid w:val="718660AE"/>
     <w:multiLevelType w:val="hybridMultilevel"/>
     <w:tmpl w:val="088A14D8"/>
@@ -1547,23 +2396,139 @@
       </w:pPr>
     </w:lvl>
   </w:abstractNum>
-  <w:num w:numId="1">
+  <w:abstractNum w:abstractNumId="5" w15:restartNumberingAfterBreak="0">
+    <w:nsid w:val="740F3408"/>
+    <w:multiLevelType w:val="hybridMultilevel"/>
+    <w:tmpl w:val="2A6A93A4"/>
+    <w:lvl w:ilvl="0" w:tplc="FFFFFFFF">
+      <w:start w:val="1"/>
+      <w:numFmt w:val="bullet"/>
+      <w:lvlText w:val="-"/>
+      <w:lvlJc w:val="left"/>
+      <w:pPr>
+        <w:ind w:left="1080" w:hanging="360"/>
+      </w:pPr>
+      <w:rPr>
+        <w:rFonts w:ascii="Times New Roman" w:eastAsia="DFKai-SB" w:hAnsi="Times New Roman" w:cs="Times New Roman" w:hint="default"/>
+      </w:rPr>
+    </w:lvl>
+    <w:lvl w:ilvl="1" w:tplc="0409000F">
+      <w:start w:val="1"/>
+      <w:numFmt w:val="decimal"/>
+      <w:lvlText w:val="%2."/>
+      <w:lvlJc w:val="left"/>
+      <w:pPr>
+        <w:ind w:left="1560" w:hanging="360"/>
+      </w:pPr>
+    </w:lvl>
+    <w:lvl w:ilvl="2" w:tplc="FFFFFFFF">
+      <w:start w:val="1"/>
+      <w:numFmt w:val="bullet"/>
+      <w:lvlText w:val=""/>
+      <w:lvlJc w:val="left"/>
+      <w:pPr>
+        <w:ind w:left="2160" w:hanging="480"/>
+      </w:pPr>
+      <w:rPr>
+        <w:rFonts w:ascii="Wingdings" w:hAnsi="Wingdings" w:hint="default"/>
+      </w:rPr>
+    </w:lvl>
+    <w:lvl w:ilvl="3" w:tplc="FFFFFFFF" w:tentative="1">
+      <w:start w:val="1"/>
+      <w:numFmt w:val="bullet"/>
+      <w:lvlText w:val=""/>
+      <w:lvlJc w:val="left"/>
+      <w:pPr>
+        <w:ind w:left="2640" w:hanging="480"/>
+      </w:pPr>
+      <w:rPr>
+        <w:rFonts w:ascii="Wingdings" w:hAnsi="Wingdings" w:hint="default"/>
+      </w:rPr>
+    </w:lvl>
+    <w:lvl w:ilvl="4" w:tplc="FFFFFFFF" w:tentative="1">
+      <w:start w:val="1"/>
+      <w:numFmt w:val="bullet"/>
+      <w:lvlText w:val=""/>
+      <w:lvlJc w:val="left"/>
+      <w:pPr>
+        <w:ind w:left="3120" w:hanging="480"/>
+      </w:pPr>
+      <w:rPr>
+        <w:rFonts w:ascii="Wingdings" w:hAnsi="Wingdings" w:hint="default"/>
+      </w:rPr>
+    </w:lvl>
+    <w:lvl w:ilvl="5" w:tplc="FFFFFFFF" w:tentative="1">
+      <w:start w:val="1"/>
+      <w:numFmt w:val="bullet"/>
+      <w:lvlText w:val=""/>
+      <w:lvlJc w:val="left"/>
+      <w:pPr>
+        <w:ind w:left="3600" w:hanging="480"/>
+      </w:pPr>
+      <w:rPr>
+        <w:rFonts w:ascii="Wingdings" w:hAnsi="Wingdings" w:hint="default"/>
+      </w:rPr>
+    </w:lvl>
+    <w:lvl w:ilvl="6" w:tplc="FFFFFFFF" w:tentative="1">
+      <w:start w:val="1"/>
+      <w:numFmt w:val="bullet"/>
+      <w:lvlText w:val=""/>
+      <w:lvlJc w:val="left"/>
+      <w:pPr>
+        <w:ind w:left="4080" w:hanging="480"/>
+      </w:pPr>
+      <w:rPr>
+        <w:rFonts w:ascii="Wingdings" w:hAnsi="Wingdings" w:hint="default"/>
+      </w:rPr>
+    </w:lvl>
+    <w:lvl w:ilvl="7" w:tplc="FFFFFFFF" w:tentative="1">
+      <w:start w:val="1"/>
+      <w:numFmt w:val="bullet"/>
+      <w:lvlText w:val=""/>
+      <w:lvlJc w:val="left"/>
+      <w:pPr>
+        <w:ind w:left="4560" w:hanging="480"/>
+      </w:pPr>
+      <w:rPr>
+        <w:rFonts w:ascii="Wingdings" w:hAnsi="Wingdings" w:hint="default"/>
+      </w:rPr>
+    </w:lvl>
+    <w:lvl w:ilvl="8" w:tplc="FFFFFFFF" w:tentative="1">
+      <w:start w:val="1"/>
+      <w:numFmt w:val="bullet"/>
+      <w:lvlText w:val=""/>
+      <w:lvlJc w:val="left"/>
+      <w:pPr>
+        <w:ind w:left="5040" w:hanging="480"/>
+      </w:pPr>
+      <w:rPr>
+        <w:rFonts w:ascii="Wingdings" w:hAnsi="Wingdings" w:hint="default"/>
+      </w:rPr>
+    </w:lvl>
+  </w:abstractNum>
+  <w:num w:numId="1" w16cid:durableId="1536230896">
     <w:abstractNumId w:val="2"/>
   </w:num>
-  <w:num w:numId="2">
+  <w:num w:numId="2" w16cid:durableId="1575508480">
     <w:abstractNumId w:val="1"/>
   </w:num>
-  <w:num w:numId="3">
+  <w:num w:numId="3" w16cid:durableId="577637051">
+    <w:abstractNumId w:val="4"/>
+  </w:num>
+  <w:num w:numId="4" w16cid:durableId="118383142">
+    <w:abstractNumId w:val="0"/>
+  </w:num>
+  <w:num w:numId="5" w16cid:durableId="1647661698">
+    <w:abstractNumId w:val="5"/>
+  </w:num>
+  <w:num w:numId="6" w16cid:durableId="2110733219">
     <w:abstractNumId w:val="3"/>
-  </w:num>
-  <w:num w:numId="4">
-    <w:abstractNumId w:val="0"/>
   </w:num>
 </w:numbering>
 </file>
 
 <file path=word/styles.xml><?xml version="1.0" encoding="utf-8"?>
-<w:styles xmlns:mc="http://schemas.openxmlformats.org/markup-compatibility/2006" xmlns:r="http://schemas.openxmlformats.org/officeDocument/2006/relationships" xmlns:w="http://schemas.openxmlformats.org/wordprocessingml/2006/main" xmlns:w14="http://schemas.microsoft.com/office/word/2010/wordml" xmlns:w15="http://schemas.microsoft.com/office/word/2012/wordml" xmlns:w16se="http://schemas.microsoft.com/office/word/2015/wordml/symex" mc:Ignorable="w14 w15 w16se">
+<w:styles xmlns:mc="http://schemas.openxmlformats.org/markup-compatibility/2006" xmlns:r="http://schemas.openxmlformats.org/officeDocument/2006/relationships" xmlns:w="http://schemas.openxmlformats.org/wordprocessingml/2006/main" xmlns:w14="http://schemas.microsoft.com/office/word/2010/wordml" xmlns:w15="http://schemas.microsoft.com/office/word/2012/wordml" xmlns:w16cex="http://schemas.microsoft.com/office/word/2018/wordml/cex" xmlns:w16cid="http://schemas.microsoft.com/office/word/2016/wordml/cid" xmlns:w16="http://schemas.microsoft.com/office/word/2018/wordml" xmlns:w16sdtdh="http://schemas.microsoft.com/office/word/2020/wordml/sdtdatahash" xmlns:w16se="http://schemas.microsoft.com/office/word/2015/wordml/symex" mc:Ignorable="w14 w15 w16se w16cid w16 w16cex w16sdtdh">
   <w:docDefaults>
     <w:rPrDefault>
       <w:rPr>
@@ -1579,7 +2544,7 @@
       </w:pPr>
     </w:pPrDefault>
   </w:docDefaults>
-  <w:latentStyles w:defLockedState="0" w:defUIPriority="99" w:defSemiHidden="0" w:defUnhideWhenUsed="0" w:defQFormat="0" w:count="371">
+  <w:latentStyles w:defLockedState="0" w:defUIPriority="99" w:defSemiHidden="0" w:defUnhideWhenUsed="0" w:defQFormat="0" w:count="376">
     <w:lsdException w:name="Normal" w:uiPriority="0" w:qFormat="1"/>
     <w:lsdException w:name="heading 1" w:uiPriority="9" w:qFormat="1"/>
     <w:lsdException w:name="heading 2" w:semiHidden="1" w:uiPriority="9" w:unhideWhenUsed="1" w:qFormat="1"/>
@@ -1685,7 +2650,6 @@
     <w:lsdException w:name="HTML Sample" w:semiHidden="1" w:unhideWhenUsed="1"/>
     <w:lsdException w:name="HTML Typewriter" w:semiHidden="1" w:unhideWhenUsed="1"/>
     <w:lsdException w:name="HTML Variable" w:semiHidden="1" w:unhideWhenUsed="1"/>
-    <w:lsdException w:name="Normal Table" w:semiHidden="1" w:unhideWhenUsed="1"/>
     <w:lsdException w:name="annotation subject" w:semiHidden="1" w:unhideWhenUsed="1"/>
     <w:lsdException w:name="No List" w:semiHidden="1" w:unhideWhenUsed="1"/>
     <w:lsdException w:name="Outline List 1" w:semiHidden="1" w:unhideWhenUsed="1"/>
@@ -1728,11 +2692,8 @@
     <w:lsdException w:name="Table Contemporary" w:semiHidden="1" w:unhideWhenUsed="1"/>
     <w:lsdException w:name="Table Elegant" w:semiHidden="1" w:unhideWhenUsed="1"/>
     <w:lsdException w:name="Table Professional" w:semiHidden="1" w:unhideWhenUsed="1"/>
-    <w:lsdException w:name="Table Subtle 1" w:semiHidden="1" w:unhideWhenUsed="1"/>
     <w:lsdException w:name="Table Subtle 2" w:semiHidden="1" w:unhideWhenUsed="1"/>
     <w:lsdException w:name="Table Web 1" w:semiHidden="1" w:unhideWhenUsed="1"/>
-    <w:lsdException w:name="Table Web 2" w:semiHidden="1" w:unhideWhenUsed="1"/>
-    <w:lsdException w:name="Table Web 3" w:semiHidden="1" w:unhideWhenUsed="1"/>
     <w:lsdException w:name="Balloon Text" w:semiHidden="1" w:unhideWhenUsed="1"/>
     <w:lsdException w:name="Table Grid" w:uiPriority="39"/>
     <w:lsdException w:name="Table Theme" w:semiHidden="1" w:unhideWhenUsed="1"/>
@@ -1951,20 +2912,25 @@
     <w:lsdException w:name="List Table 5 Dark Accent 6" w:uiPriority="50"/>
     <w:lsdException w:name="List Table 6 Colorful Accent 6" w:uiPriority="51"/>
     <w:lsdException w:name="List Table 7 Colorful Accent 6" w:uiPriority="52"/>
+    <w:lsdException w:name="Mention" w:semiHidden="1" w:unhideWhenUsed="1"/>
+    <w:lsdException w:name="Smart Hyperlink" w:semiHidden="1" w:unhideWhenUsed="1"/>
+    <w:lsdException w:name="Hashtag" w:semiHidden="1" w:unhideWhenUsed="1"/>
+    <w:lsdException w:name="Unresolved Mention" w:semiHidden="1" w:unhideWhenUsed="1"/>
+    <w:lsdException w:name="Smart Link" w:semiHidden="1" w:unhideWhenUsed="1"/>
   </w:latentStyles>
-  <w:style w:type="paragraph" w:default="1" w:styleId="a">
+  <w:style w:type="paragraph" w:default="1" w:styleId="Normal">
     <w:name w:val="Normal"/>
     <w:qFormat/>
     <w:rsid w:val="00B80918"/>
     <w:rPr>
-      <w:rFonts w:eastAsia="標楷體"/>
+      <w:rFonts w:eastAsia="DFKai-SB"/>
     </w:rPr>
   </w:style>
-  <w:style w:type="paragraph" w:styleId="1">
+  <w:style w:type="paragraph" w:styleId="Heading1">
     <w:name w:val="heading 1"/>
-    <w:basedOn w:val="a"/>
-    <w:next w:val="a"/>
-    <w:link w:val="10"/>
+    <w:basedOn w:val="Normal"/>
+    <w:next w:val="Normal"/>
+    <w:link w:val="Heading1Char"/>
     <w:uiPriority w:val="9"/>
     <w:qFormat/>
     <w:rsid w:val="00B80918"/>
@@ -1980,11 +2946,11 @@
       <w:szCs w:val="32"/>
     </w:rPr>
   </w:style>
-  <w:style w:type="paragraph" w:styleId="2">
+  <w:style w:type="paragraph" w:styleId="Heading2">
     <w:name w:val="heading 2"/>
-    <w:basedOn w:val="a"/>
-    <w:next w:val="a"/>
-    <w:link w:val="20"/>
+    <w:basedOn w:val="Normal"/>
+    <w:next w:val="Normal"/>
+    <w:link w:val="Heading2Char"/>
     <w:uiPriority w:val="9"/>
     <w:unhideWhenUsed/>
     <w:qFormat/>
@@ -2001,11 +2967,11 @@
       <w:szCs w:val="26"/>
     </w:rPr>
   </w:style>
-  <w:style w:type="paragraph" w:styleId="3">
+  <w:style w:type="paragraph" w:styleId="Heading3">
     <w:name w:val="heading 3"/>
-    <w:basedOn w:val="a"/>
-    <w:next w:val="a"/>
-    <w:link w:val="30"/>
+    <w:basedOn w:val="Normal"/>
+    <w:next w:val="Normal"/>
+    <w:link w:val="Heading3Char"/>
     <w:uiPriority w:val="9"/>
     <w:unhideWhenUsed/>
     <w:qFormat/>
@@ -2022,11 +2988,11 @@
       <w:szCs w:val="24"/>
     </w:rPr>
   </w:style>
-  <w:style w:type="paragraph" w:styleId="4">
+  <w:style w:type="paragraph" w:styleId="Heading4">
     <w:name w:val="heading 4"/>
-    <w:basedOn w:val="a"/>
-    <w:next w:val="a"/>
-    <w:link w:val="40"/>
+    <w:basedOn w:val="Normal"/>
+    <w:next w:val="Normal"/>
+    <w:link w:val="Heading4Char"/>
     <w:uiPriority w:val="9"/>
     <w:unhideWhenUsed/>
     <w:rsid w:val="00B80918"/>
@@ -2043,11 +3009,11 @@
       <w:color w:val="2E74B5" w:themeColor="accent1" w:themeShade="BF"/>
     </w:rPr>
   </w:style>
-  <w:style w:type="paragraph" w:styleId="5">
+  <w:style w:type="paragraph" w:styleId="Heading5">
     <w:name w:val="heading 5"/>
-    <w:basedOn w:val="a"/>
-    <w:next w:val="a"/>
-    <w:link w:val="50"/>
+    <w:basedOn w:val="Normal"/>
+    <w:next w:val="Normal"/>
+    <w:link w:val="Heading5Char"/>
     <w:uiPriority w:val="9"/>
     <w:unhideWhenUsed/>
     <w:rsid w:val="00B80918"/>
@@ -2062,11 +3028,11 @@
       <w:color w:val="2E74B5" w:themeColor="accent1" w:themeShade="BF"/>
     </w:rPr>
   </w:style>
-  <w:style w:type="paragraph" w:styleId="6">
+  <w:style w:type="paragraph" w:styleId="Heading6">
     <w:name w:val="heading 6"/>
-    <w:basedOn w:val="a"/>
-    <w:next w:val="a"/>
-    <w:link w:val="60"/>
+    <w:basedOn w:val="Normal"/>
+    <w:next w:val="Normal"/>
+    <w:link w:val="Heading6Char"/>
     <w:uiPriority w:val="9"/>
     <w:unhideWhenUsed/>
     <w:rsid w:val="00B80918"/>
@@ -2081,11 +3047,11 @@
       <w:color w:val="1F4D78" w:themeColor="accent1" w:themeShade="7F"/>
     </w:rPr>
   </w:style>
-  <w:style w:type="paragraph" w:styleId="7">
+  <w:style w:type="paragraph" w:styleId="Heading7">
     <w:name w:val="heading 7"/>
-    <w:basedOn w:val="a"/>
-    <w:next w:val="a"/>
-    <w:link w:val="70"/>
+    <w:basedOn w:val="Normal"/>
+    <w:next w:val="Normal"/>
+    <w:link w:val="Heading7Char"/>
     <w:uiPriority w:val="9"/>
     <w:unhideWhenUsed/>
     <w:rsid w:val="00B80918"/>
@@ -2102,12 +3068,13 @@
       <w:color w:val="1F4D78" w:themeColor="accent1" w:themeShade="7F"/>
     </w:rPr>
   </w:style>
-  <w:style w:type="character" w:default="1" w:styleId="a0">
+  <w:style w:type="character" w:default="1" w:styleId="DefaultParagraphFont">
     <w:name w:val="Default Paragraph Font"/>
     <w:uiPriority w:val="1"/>
+    <w:semiHidden/>
     <w:unhideWhenUsed/>
   </w:style>
-  <w:style w:type="table" w:default="1" w:styleId="a1">
+  <w:style w:type="table" w:default="1" w:styleId="TableNormal">
     <w:name w:val="Normal Table"/>
     <w:uiPriority w:val="99"/>
     <w:semiHidden/>
@@ -2122,14 +3089,14 @@
       </w:tblCellMar>
     </w:tblPr>
   </w:style>
-  <w:style w:type="numbering" w:default="1" w:styleId="a2">
+  <w:style w:type="numbering" w:default="1" w:styleId="NoList">
     <w:name w:val="No List"/>
     <w:uiPriority w:val="99"/>
     <w:semiHidden/>
     <w:unhideWhenUsed/>
   </w:style>
-  <w:style w:type="table" w:customStyle="1" w:styleId="TableNormal">
-    <w:name w:val="Table Normal"/>
+  <w:style w:type="table" w:customStyle="1" w:styleId="TableNormal1">
+    <w:name w:val="Table Normal1"/>
     <w:tblPr>
       <w:tblCellMar>
         <w:top w:w="0" w:type="dxa"/>
@@ -2139,11 +3106,11 @@
       </w:tblCellMar>
     </w:tblPr>
   </w:style>
-  <w:style w:type="paragraph" w:styleId="a3">
+  <w:style w:type="paragraph" w:styleId="Title">
     <w:name w:val="Title"/>
-    <w:basedOn w:val="a"/>
-    <w:next w:val="a"/>
-    <w:link w:val="a4"/>
+    <w:basedOn w:val="Normal"/>
+    <w:next w:val="Normal"/>
+    <w:link w:val="TitleChar"/>
     <w:uiPriority w:val="10"/>
     <w:qFormat/>
     <w:rsid w:val="00B80918"/>
@@ -2160,7 +3127,7 @@
       <w:szCs w:val="56"/>
     </w:rPr>
   </w:style>
-  <w:style w:type="paragraph" w:styleId="a5">
+  <w:style w:type="paragraph" w:styleId="NoSpacing">
     <w:name w:val="No Spacing"/>
     <w:uiPriority w:val="1"/>
     <w:qFormat/>
@@ -2169,49 +3136,49 @@
       <w:spacing w:after="0" w:line="240" w:lineRule="auto"/>
     </w:pPr>
     <w:rPr>
-      <w:rFonts w:eastAsia="標楷體"/>
+      <w:rFonts w:eastAsia="DFKai-SB"/>
     </w:rPr>
   </w:style>
-  <w:style w:type="character" w:customStyle="1" w:styleId="10">
-    <w:name w:val="標題 1 字元"/>
-    <w:basedOn w:val="a0"/>
-    <w:link w:val="1"/>
+  <w:style w:type="character" w:customStyle="1" w:styleId="Heading1Char">
+    <w:name w:val="Heading 1 Char"/>
+    <w:basedOn w:val="DefaultParagraphFont"/>
+    <w:link w:val="Heading1"/>
     <w:uiPriority w:val="9"/>
     <w:rsid w:val="00B80918"/>
     <w:rPr>
-      <w:rFonts w:ascii="Times New Roman" w:eastAsia="標楷體" w:hAnsi="Times New Roman" w:cstheme="majorBidi"/>
+      <w:rFonts w:ascii="Times New Roman" w:eastAsia="DFKai-SB" w:hAnsi="Times New Roman" w:cstheme="majorBidi"/>
       <w:sz w:val="32"/>
       <w:szCs w:val="32"/>
     </w:rPr>
   </w:style>
-  <w:style w:type="character" w:customStyle="1" w:styleId="20">
-    <w:name w:val="標題 2 字元"/>
-    <w:basedOn w:val="a0"/>
-    <w:link w:val="2"/>
+  <w:style w:type="character" w:customStyle="1" w:styleId="Heading2Char">
+    <w:name w:val="Heading 2 Char"/>
+    <w:basedOn w:val="DefaultParagraphFont"/>
+    <w:link w:val="Heading2"/>
     <w:uiPriority w:val="9"/>
     <w:rsid w:val="00B80918"/>
     <w:rPr>
-      <w:rFonts w:ascii="Times New Roman" w:eastAsia="標楷體" w:hAnsi="Times New Roman" w:cstheme="majorBidi"/>
+      <w:rFonts w:ascii="Times New Roman" w:eastAsia="DFKai-SB" w:hAnsi="Times New Roman" w:cstheme="majorBidi"/>
       <w:sz w:val="26"/>
       <w:szCs w:val="26"/>
     </w:rPr>
   </w:style>
-  <w:style w:type="character" w:customStyle="1" w:styleId="30">
-    <w:name w:val="標題 3 字元"/>
-    <w:basedOn w:val="a0"/>
-    <w:link w:val="3"/>
+  <w:style w:type="character" w:customStyle="1" w:styleId="Heading3Char">
+    <w:name w:val="Heading 3 Char"/>
+    <w:basedOn w:val="DefaultParagraphFont"/>
+    <w:link w:val="Heading3"/>
     <w:uiPriority w:val="9"/>
     <w:rsid w:val="00B80918"/>
     <w:rPr>
-      <w:rFonts w:ascii="Times New Roman" w:eastAsia="標楷體" w:hAnsi="Times New Roman" w:cstheme="majorBidi"/>
+      <w:rFonts w:ascii="Times New Roman" w:eastAsia="DFKai-SB" w:hAnsi="Times New Roman" w:cstheme="majorBidi"/>
       <w:sz w:val="24"/>
       <w:szCs w:val="24"/>
     </w:rPr>
   </w:style>
-  <w:style w:type="character" w:customStyle="1" w:styleId="40">
-    <w:name w:val="標題 4 字元"/>
-    <w:basedOn w:val="a0"/>
-    <w:link w:val="4"/>
+  <w:style w:type="character" w:customStyle="1" w:styleId="Heading4Char">
+    <w:name w:val="Heading 4 Char"/>
+    <w:basedOn w:val="DefaultParagraphFont"/>
+    <w:link w:val="Heading4"/>
     <w:uiPriority w:val="9"/>
     <w:rsid w:val="00B80918"/>
     <w:rPr>
@@ -2221,10 +3188,10 @@
       <w:color w:val="2E74B5" w:themeColor="accent1" w:themeShade="BF"/>
     </w:rPr>
   </w:style>
-  <w:style w:type="character" w:customStyle="1" w:styleId="50">
-    <w:name w:val="標題 5 字元"/>
-    <w:basedOn w:val="a0"/>
-    <w:link w:val="5"/>
+  <w:style w:type="character" w:customStyle="1" w:styleId="Heading5Char">
+    <w:name w:val="Heading 5 Char"/>
+    <w:basedOn w:val="DefaultParagraphFont"/>
+    <w:link w:val="Heading5"/>
     <w:uiPriority w:val="9"/>
     <w:rsid w:val="00B80918"/>
     <w:rPr>
@@ -2232,10 +3199,10 @@
       <w:color w:val="2E74B5" w:themeColor="accent1" w:themeShade="BF"/>
     </w:rPr>
   </w:style>
-  <w:style w:type="character" w:customStyle="1" w:styleId="60">
-    <w:name w:val="標題 6 字元"/>
-    <w:basedOn w:val="a0"/>
-    <w:link w:val="6"/>
+  <w:style w:type="character" w:customStyle="1" w:styleId="Heading6Char">
+    <w:name w:val="Heading 6 Char"/>
+    <w:basedOn w:val="DefaultParagraphFont"/>
+    <w:link w:val="Heading6"/>
     <w:uiPriority w:val="9"/>
     <w:rsid w:val="00B80918"/>
     <w:rPr>
@@ -2243,10 +3210,10 @@
       <w:color w:val="1F4D78" w:themeColor="accent1" w:themeShade="7F"/>
     </w:rPr>
   </w:style>
-  <w:style w:type="character" w:customStyle="1" w:styleId="70">
-    <w:name w:val="標題 7 字元"/>
-    <w:basedOn w:val="a0"/>
-    <w:link w:val="7"/>
+  <w:style w:type="character" w:customStyle="1" w:styleId="Heading7Char">
+    <w:name w:val="Heading 7 Char"/>
+    <w:basedOn w:val="DefaultParagraphFont"/>
+    <w:link w:val="Heading7"/>
     <w:uiPriority w:val="9"/>
     <w:rsid w:val="00B80918"/>
     <w:rPr>
@@ -2256,11 +3223,11 @@
       <w:color w:val="1F4D78" w:themeColor="accent1" w:themeShade="7F"/>
     </w:rPr>
   </w:style>
-  <w:style w:type="paragraph" w:styleId="a6">
+  <w:style w:type="paragraph" w:styleId="Subtitle">
     <w:name w:val="Subtitle"/>
-    <w:basedOn w:val="a"/>
-    <w:next w:val="a"/>
-    <w:link w:val="a7"/>
+    <w:basedOn w:val="Normal"/>
+    <w:next w:val="Normal"/>
+    <w:link w:val="SubtitleChar"/>
     <w:pPr>
       <w:jc w:val="center"/>
     </w:pPr>
@@ -2268,87 +3235,87 @@
       <w:color w:val="5A5A5A"/>
     </w:rPr>
   </w:style>
-  <w:style w:type="character" w:customStyle="1" w:styleId="a7">
-    <w:name w:val="副標題 字元"/>
-    <w:basedOn w:val="a0"/>
-    <w:link w:val="a6"/>
+  <w:style w:type="character" w:customStyle="1" w:styleId="SubtitleChar">
+    <w:name w:val="Subtitle Char"/>
+    <w:basedOn w:val="DefaultParagraphFont"/>
+    <w:link w:val="Subtitle"/>
     <w:uiPriority w:val="11"/>
     <w:rsid w:val="00B80918"/>
     <w:rPr>
-      <w:rFonts w:ascii="Times New Roman" w:eastAsia="標楷體" w:hAnsi="Times New Roman"/>
+      <w:rFonts w:ascii="Times New Roman" w:eastAsia="DFKai-SB" w:hAnsi="Times New Roman"/>
       <w:color w:val="5A5A5A" w:themeColor="text1" w:themeTint="A5"/>
       <w:spacing w:val="15"/>
     </w:rPr>
   </w:style>
-  <w:style w:type="character" w:customStyle="1" w:styleId="a4">
-    <w:name w:val="標題 字元"/>
-    <w:basedOn w:val="a0"/>
-    <w:link w:val="a3"/>
+  <w:style w:type="character" w:customStyle="1" w:styleId="TitleChar">
+    <w:name w:val="Title Char"/>
+    <w:basedOn w:val="DefaultParagraphFont"/>
+    <w:link w:val="Title"/>
     <w:uiPriority w:val="10"/>
     <w:rsid w:val="00B80918"/>
     <w:rPr>
-      <w:rFonts w:ascii="Times New Roman" w:eastAsia="標楷體" w:hAnsi="Times New Roman" w:cstheme="majorBidi"/>
+      <w:rFonts w:ascii="Times New Roman" w:eastAsia="DFKai-SB" w:hAnsi="Times New Roman" w:cstheme="majorBidi"/>
       <w:spacing w:val="-10"/>
       <w:kern w:val="28"/>
       <w:sz w:val="56"/>
       <w:szCs w:val="56"/>
     </w:rPr>
   </w:style>
-  <w:style w:type="character" w:styleId="a8">
+  <w:style w:type="character" w:styleId="SubtleEmphasis">
     <w:name w:val="Subtle Emphasis"/>
-    <w:basedOn w:val="a0"/>
+    <w:basedOn w:val="DefaultParagraphFont"/>
     <w:uiPriority w:val="19"/>
     <w:qFormat/>
     <w:rsid w:val="00B80918"/>
     <w:rPr>
-      <w:rFonts w:ascii="Times New Roman" w:eastAsia="標楷體" w:hAnsi="Times New Roman"/>
+      <w:rFonts w:ascii="Times New Roman" w:eastAsia="DFKai-SB" w:hAnsi="Times New Roman"/>
       <w:i/>
       <w:iCs/>
       <w:color w:val="404040" w:themeColor="text1" w:themeTint="BF"/>
     </w:rPr>
   </w:style>
-  <w:style w:type="character" w:styleId="a9">
+  <w:style w:type="character" w:styleId="Emphasis">
     <w:name w:val="Emphasis"/>
-    <w:basedOn w:val="a0"/>
+    <w:basedOn w:val="DefaultParagraphFont"/>
     <w:uiPriority w:val="20"/>
     <w:qFormat/>
     <w:rsid w:val="00B80918"/>
     <w:rPr>
-      <w:rFonts w:ascii="Times New Roman" w:eastAsia="標楷體" w:hAnsi="Times New Roman"/>
+      <w:rFonts w:ascii="Times New Roman" w:eastAsia="DFKai-SB" w:hAnsi="Times New Roman"/>
       <w:i/>
       <w:iCs/>
     </w:rPr>
   </w:style>
-  <w:style w:type="character" w:styleId="aa">
+  <w:style w:type="character" w:styleId="IntenseEmphasis">
     <w:name w:val="Intense Emphasis"/>
-    <w:basedOn w:val="a0"/>
+    <w:basedOn w:val="DefaultParagraphFont"/>
     <w:uiPriority w:val="21"/>
     <w:qFormat/>
     <w:rsid w:val="00B80918"/>
     <w:rPr>
-      <w:rFonts w:ascii="Times New Roman" w:eastAsia="標楷體" w:hAnsi="Times New Roman"/>
+      <w:rFonts w:ascii="Times New Roman" w:eastAsia="DFKai-SB" w:hAnsi="Times New Roman"/>
       <w:i/>
       <w:iCs/>
       <w:color w:val="767171" w:themeColor="background2" w:themeShade="80"/>
     </w:rPr>
   </w:style>
-  <w:style w:type="character" w:styleId="ab">
+  <w:style w:type="character" w:styleId="Strong">
     <w:name w:val="Strong"/>
-    <w:basedOn w:val="a0"/>
+    <w:basedOn w:val="DefaultParagraphFont"/>
     <w:uiPriority w:val="22"/>
     <w:qFormat/>
     <w:rsid w:val="00B80918"/>
     <w:rPr>
-      <w:rFonts w:ascii="Times New Roman" w:eastAsia="標楷體" w:hAnsi="Times New Roman"/>
+      <w:rFonts w:ascii="Times New Roman" w:eastAsia="DFKai-SB" w:hAnsi="Times New Roman"/>
       <w:b/>
       <w:bCs/>
     </w:rPr>
   </w:style>
-  <w:style w:type="paragraph" w:styleId="ac">
+  <w:style w:type="paragraph" w:styleId="IntenseQuote">
     <w:name w:val="Intense Quote"/>
-    <w:basedOn w:val="a"/>
-    <w:next w:val="a"/>
-    <w:link w:val="ad"/>
+    <w:basedOn w:val="Normal"/>
+    <w:next w:val="Normal"/>
+    <w:link w:val="IntenseQuoteChar"/>
     <w:uiPriority w:val="30"/>
     <w:qFormat/>
     <w:rsid w:val="00B80918"/>
@@ -2367,22 +3334,22 @@
       <w:color w:val="767171" w:themeColor="background2" w:themeShade="80"/>
     </w:rPr>
   </w:style>
-  <w:style w:type="character" w:customStyle="1" w:styleId="ad">
-    <w:name w:val="鮮明引文 字元"/>
-    <w:basedOn w:val="a0"/>
-    <w:link w:val="ac"/>
+  <w:style w:type="character" w:customStyle="1" w:styleId="IntenseQuoteChar">
+    <w:name w:val="Intense Quote Char"/>
+    <w:basedOn w:val="DefaultParagraphFont"/>
+    <w:link w:val="IntenseQuote"/>
     <w:uiPriority w:val="30"/>
     <w:rsid w:val="00B80918"/>
     <w:rPr>
-      <w:rFonts w:ascii="Times New Roman" w:eastAsia="標楷體" w:hAnsi="Times New Roman"/>
+      <w:rFonts w:ascii="Times New Roman" w:eastAsia="DFKai-SB" w:hAnsi="Times New Roman"/>
       <w:i/>
       <w:iCs/>
       <w:color w:val="767171" w:themeColor="background2" w:themeShade="80"/>
     </w:rPr>
   </w:style>
-  <w:style w:type="character" w:styleId="ae">
+  <w:style w:type="character" w:styleId="IntenseReference">
     <w:name w:val="Intense Reference"/>
-    <w:basedOn w:val="a0"/>
+    <w:basedOn w:val="DefaultParagraphFont"/>
     <w:uiPriority w:val="32"/>
     <w:qFormat/>
     <w:rsid w:val="00B80918"/>
@@ -2394,9 +3361,9 @@
       <w:spacing w:val="5"/>
     </w:rPr>
   </w:style>
-  <w:style w:type="paragraph" w:styleId="af">
+  <w:style w:type="paragraph" w:styleId="ListParagraph">
     <w:name w:val="List Paragraph"/>
-    <w:basedOn w:val="a"/>
+    <w:basedOn w:val="Normal"/>
     <w:uiPriority w:val="34"/>
     <w:qFormat/>
     <w:rsid w:val="00B80918"/>

</xml_diff>

<commit_message>
midterm presentation docx, with intro and revised
</commit_message>
<xml_diff>
--- a/deadline_0420/proposal_report_template2021.docx
+++ b/deadline_0420/proposal_report_template2021.docx
@@ -1249,7 +1249,28 @@
           <w:sz w:val="28"/>
           <w:szCs w:val="28"/>
         </w:rPr>
-        <w:t xml:space="preserve"> to check if they have relationship.</w:t>
+        <w:t xml:space="preserve"> to check </w:t>
+      </w:r>
+      <w:r>
+        <w:rPr>
+          <w:sz w:val="28"/>
+          <w:szCs w:val="28"/>
+        </w:rPr>
+        <w:t xml:space="preserve">their </w:t>
+      </w:r>
+      <w:r>
+        <w:rPr>
+          <w:sz w:val="28"/>
+          <w:szCs w:val="28"/>
+        </w:rPr>
+        <w:t>correlation</w:t>
+      </w:r>
+      <w:r>
+        <w:rPr>
+          <w:sz w:val="28"/>
+          <w:szCs w:val="28"/>
+        </w:rPr>
+        <w:t>.</w:t>
       </w:r>
     </w:p>
     <w:p>
@@ -1270,27 +1291,31 @@
           <w:numId w:val="4"/>
         </w:numPr>
         <w:rPr>
-          <w:rFonts w:hint="eastAsia"/>
-          <w:sz w:val="28"/>
-          <w:szCs w:val="28"/>
-        </w:rPr>
-      </w:pPr>
-      <w:r>
-        <w:rPr>
-          <w:sz w:val="28"/>
-          <w:szCs w:val="28"/>
-        </w:rPr>
-        <w:t xml:space="preserve">Use different </w:t>
-      </w:r>
-      <w:proofErr w:type="gramStart"/>
-      <w:r>
-        <w:rPr>
-          <w:sz w:val="28"/>
-          <w:szCs w:val="28"/>
-        </w:rPr>
-        <w:t>algorithm(</w:t>
-      </w:r>
-      <w:proofErr w:type="gramEnd"/>
+          <w:sz w:val="28"/>
+          <w:szCs w:val="28"/>
+        </w:rPr>
+      </w:pPr>
+      <w:r>
+        <w:rPr>
+          <w:sz w:val="28"/>
+          <w:szCs w:val="28"/>
+        </w:rPr>
+        <w:t>Use different algorithm</w:t>
+      </w:r>
+      <w:r>
+        <w:rPr>
+          <w:sz w:val="28"/>
+          <w:szCs w:val="28"/>
+        </w:rPr>
+        <w:t xml:space="preserve">s </w:t>
+      </w:r>
+      <w:r>
+        <w:rPr>
+          <w:sz w:val="28"/>
+          <w:szCs w:val="28"/>
+        </w:rPr>
+        <w:t>(</w:t>
+      </w:r>
       <w:r>
         <w:rPr>
           <w:sz w:val="28"/>
@@ -1304,14 +1329,21 @@
           <w:szCs w:val="28"/>
         </w:rPr>
         <w:t>) to create the model</w:t>
+      </w:r>
+      <w:r>
+        <w:rPr>
+          <w:sz w:val="28"/>
+          <w:szCs w:val="28"/>
+        </w:rPr>
+        <w:t>:</w:t>
       </w:r>
     </w:p>
     <w:p>
       <w:pPr>
         <w:pStyle w:val="ListParagraph"/>
         <w:numPr>
-          <w:ilvl w:val="0"/>
-          <w:numId w:val="1"/>
+          <w:ilvl w:val="1"/>
+          <w:numId w:val="8"/>
         </w:numPr>
         <w:rPr>
           <w:sz w:val="28"/>
@@ -1323,15 +1355,15 @@
           <w:sz w:val="28"/>
           <w:szCs w:val="28"/>
         </w:rPr>
-        <w:t>Use K-NN algorithm to create a predictable model and calculate the accuracy.</w:t>
+        <w:t>Use K-NN algorithm to create a model and calculate the accuracy.</w:t>
       </w:r>
     </w:p>
     <w:p>
       <w:pPr>
         <w:pStyle w:val="ListParagraph"/>
         <w:numPr>
-          <w:ilvl w:val="0"/>
-          <w:numId w:val="1"/>
+          <w:ilvl w:val="1"/>
+          <w:numId w:val="8"/>
         </w:numPr>
         <w:rPr>
           <w:sz w:val="28"/>
@@ -1343,15 +1375,15 @@
           <w:sz w:val="28"/>
           <w:szCs w:val="28"/>
         </w:rPr>
-        <w:t>Use SVM algorithm to create a predictable model and calculate the accuracy.</w:t>
+        <w:t>Use SVM algorithm to create a model and calculate the accuracy.</w:t>
       </w:r>
     </w:p>
     <w:p>
       <w:pPr>
         <w:pStyle w:val="ListParagraph"/>
         <w:numPr>
-          <w:ilvl w:val="0"/>
-          <w:numId w:val="1"/>
+          <w:ilvl w:val="1"/>
+          <w:numId w:val="8"/>
         </w:numPr>
         <w:rPr>
           <w:sz w:val="28"/>
@@ -1363,17 +1395,18 @@
           <w:sz w:val="28"/>
           <w:szCs w:val="28"/>
         </w:rPr>
-        <w:t>Use Decision Tree algorithm to create a predictable model and calculate the accuracy.</w:t>
+        <w:t>Use Decision Tree algorithm to create a model and calculate the accuracy.</w:t>
       </w:r>
     </w:p>
     <w:p>
       <w:pPr>
         <w:pStyle w:val="ListParagraph"/>
         <w:numPr>
-          <w:ilvl w:val="0"/>
-          <w:numId w:val="1"/>
+          <w:ilvl w:val="1"/>
+          <w:numId w:val="8"/>
         </w:numPr>
         <w:rPr>
+          <w:rFonts w:hint="eastAsia"/>
           <w:sz w:val="28"/>
           <w:szCs w:val="28"/>
         </w:rPr>
@@ -1766,37 +1799,37 @@
           <w:sz w:val="28"/>
           <w:szCs w:val="28"/>
         </w:rPr>
+        <w:tab/>
+      </w:r>
+      <w:r>
+        <w:rPr>
+          <w:sz w:val="28"/>
+          <w:szCs w:val="28"/>
+        </w:rPr>
+        <w:t>3/10</w:t>
+      </w:r>
+      <w:r>
+        <w:rPr>
+          <w:sz w:val="28"/>
+          <w:szCs w:val="28"/>
+        </w:rPr>
+        <w:t xml:space="preserve"> discuss project plan</w:t>
+      </w:r>
+    </w:p>
+    <w:p>
+      <w:pPr>
+        <w:ind w:left="720" w:firstLine="720"/>
+        <w:rPr>
+          <w:sz w:val="28"/>
+          <w:szCs w:val="28"/>
+        </w:rPr>
+      </w:pPr>
+      <w:r>
+        <w:rPr>
+          <w:sz w:val="28"/>
+          <w:szCs w:val="28"/>
+        </w:rPr>
         <w:lastRenderedPageBreak/>
-        <w:tab/>
-      </w:r>
-      <w:r>
-        <w:rPr>
-          <w:sz w:val="28"/>
-          <w:szCs w:val="28"/>
-        </w:rPr>
-        <w:t>3/10</w:t>
-      </w:r>
-      <w:r>
-        <w:rPr>
-          <w:sz w:val="28"/>
-          <w:szCs w:val="28"/>
-        </w:rPr>
-        <w:t xml:space="preserve"> discuss project plan</w:t>
-      </w:r>
-    </w:p>
-    <w:p>
-      <w:pPr>
-        <w:ind w:left="720" w:firstLine="720"/>
-        <w:rPr>
-          <w:sz w:val="28"/>
-          <w:szCs w:val="28"/>
-        </w:rPr>
-      </w:pPr>
-      <w:r>
-        <w:rPr>
-          <w:sz w:val="28"/>
-          <w:szCs w:val="28"/>
-        </w:rPr>
         <w:t>3/17 environment setting</w:t>
       </w:r>
     </w:p>
@@ -2219,6 +2252,116 @@
     </w:lvl>
   </w:abstractNum>
   <w:abstractNum w:abstractNumId="3" w15:restartNumberingAfterBreak="0">
+    <w:nsid w:val="4C5775EC"/>
+    <w:multiLevelType w:val="hybridMultilevel"/>
+    <w:tmpl w:val="89866822"/>
+    <w:lvl w:ilvl="0" w:tplc="FFFFFFFF">
+      <w:start w:val="1"/>
+      <w:numFmt w:val="bullet"/>
+      <w:lvlText w:val="-"/>
+      <w:lvlJc w:val="left"/>
+      <w:pPr>
+        <w:ind w:left="1080" w:hanging="360"/>
+      </w:pPr>
+      <w:rPr>
+        <w:rFonts w:ascii="Times New Roman" w:eastAsia="DFKai-SB" w:hAnsi="Times New Roman" w:cs="Times New Roman" w:hint="default"/>
+      </w:rPr>
+    </w:lvl>
+    <w:lvl w:ilvl="1" w:tplc="0409000F">
+      <w:start w:val="1"/>
+      <w:numFmt w:val="decimal"/>
+      <w:lvlText w:val="%2."/>
+      <w:lvlJc w:val="left"/>
+      <w:pPr>
+        <w:ind w:left="1560" w:hanging="360"/>
+      </w:pPr>
+    </w:lvl>
+    <w:lvl w:ilvl="2" w:tplc="FFFFFFFF">
+      <w:start w:val="1"/>
+      <w:numFmt w:val="bullet"/>
+      <w:lvlText w:val=""/>
+      <w:lvlJc w:val="left"/>
+      <w:pPr>
+        <w:ind w:left="2160" w:hanging="480"/>
+      </w:pPr>
+      <w:rPr>
+        <w:rFonts w:ascii="Wingdings" w:hAnsi="Wingdings" w:hint="default"/>
+      </w:rPr>
+    </w:lvl>
+    <w:lvl w:ilvl="3" w:tplc="FFFFFFFF" w:tentative="1">
+      <w:start w:val="1"/>
+      <w:numFmt w:val="bullet"/>
+      <w:lvlText w:val=""/>
+      <w:lvlJc w:val="left"/>
+      <w:pPr>
+        <w:ind w:left="2640" w:hanging="480"/>
+      </w:pPr>
+      <w:rPr>
+        <w:rFonts w:ascii="Wingdings" w:hAnsi="Wingdings" w:hint="default"/>
+      </w:rPr>
+    </w:lvl>
+    <w:lvl w:ilvl="4" w:tplc="FFFFFFFF" w:tentative="1">
+      <w:start w:val="1"/>
+      <w:numFmt w:val="bullet"/>
+      <w:lvlText w:val=""/>
+      <w:lvlJc w:val="left"/>
+      <w:pPr>
+        <w:ind w:left="3120" w:hanging="480"/>
+      </w:pPr>
+      <w:rPr>
+        <w:rFonts w:ascii="Wingdings" w:hAnsi="Wingdings" w:hint="default"/>
+      </w:rPr>
+    </w:lvl>
+    <w:lvl w:ilvl="5" w:tplc="FFFFFFFF" w:tentative="1">
+      <w:start w:val="1"/>
+      <w:numFmt w:val="bullet"/>
+      <w:lvlText w:val=""/>
+      <w:lvlJc w:val="left"/>
+      <w:pPr>
+        <w:ind w:left="3600" w:hanging="480"/>
+      </w:pPr>
+      <w:rPr>
+        <w:rFonts w:ascii="Wingdings" w:hAnsi="Wingdings" w:hint="default"/>
+      </w:rPr>
+    </w:lvl>
+    <w:lvl w:ilvl="6" w:tplc="FFFFFFFF" w:tentative="1">
+      <w:start w:val="1"/>
+      <w:numFmt w:val="bullet"/>
+      <w:lvlText w:val=""/>
+      <w:lvlJc w:val="left"/>
+      <w:pPr>
+        <w:ind w:left="4080" w:hanging="480"/>
+      </w:pPr>
+      <w:rPr>
+        <w:rFonts w:ascii="Wingdings" w:hAnsi="Wingdings" w:hint="default"/>
+      </w:rPr>
+    </w:lvl>
+    <w:lvl w:ilvl="7" w:tplc="FFFFFFFF" w:tentative="1">
+      <w:start w:val="1"/>
+      <w:numFmt w:val="bullet"/>
+      <w:lvlText w:val=""/>
+      <w:lvlJc w:val="left"/>
+      <w:pPr>
+        <w:ind w:left="4560" w:hanging="480"/>
+      </w:pPr>
+      <w:rPr>
+        <w:rFonts w:ascii="Wingdings" w:hAnsi="Wingdings" w:hint="default"/>
+      </w:rPr>
+    </w:lvl>
+    <w:lvl w:ilvl="8" w:tplc="FFFFFFFF" w:tentative="1">
+      <w:start w:val="1"/>
+      <w:numFmt w:val="bullet"/>
+      <w:lvlText w:val=""/>
+      <w:lvlJc w:val="left"/>
+      <w:pPr>
+        <w:ind w:left="5040" w:hanging="480"/>
+      </w:pPr>
+      <w:rPr>
+        <w:rFonts w:ascii="Wingdings" w:hAnsi="Wingdings" w:hint="default"/>
+      </w:rPr>
+    </w:lvl>
+  </w:abstractNum>
+  <w:abstractNum w:abstractNumId="4" w15:restartNumberingAfterBreak="0">
     <w:nsid w:val="59364774"/>
     <w:multiLevelType w:val="hybridMultilevel"/>
     <w:tmpl w:val="E43C63DE"/>
@@ -2307,7 +2450,7 @@
       </w:pPr>
     </w:lvl>
   </w:abstractNum>
-  <w:abstractNum w:abstractNumId="4" w15:restartNumberingAfterBreak="0">
+  <w:abstractNum w:abstractNumId="5" w15:restartNumberingAfterBreak="0">
     <w:nsid w:val="718660AE"/>
     <w:multiLevelType w:val="hybridMultilevel"/>
     <w:tmpl w:val="088A14D8"/>
@@ -2396,7 +2539,7 @@
       </w:pPr>
     </w:lvl>
   </w:abstractNum>
-  <w:abstractNum w:abstractNumId="5" w15:restartNumberingAfterBreak="0">
+  <w:abstractNum w:abstractNumId="6" w15:restartNumberingAfterBreak="0">
     <w:nsid w:val="740F3408"/>
     <w:multiLevelType w:val="hybridMultilevel"/>
     <w:tmpl w:val="2A6A93A4"/>
@@ -2415,6 +2558,116 @@
     <w:lvl w:ilvl="1" w:tplc="0409000F">
       <w:start w:val="1"/>
       <w:numFmt w:val="decimal"/>
+      <w:lvlText w:val="%2."/>
+      <w:lvlJc w:val="left"/>
+      <w:pPr>
+        <w:ind w:left="1560" w:hanging="360"/>
+      </w:pPr>
+    </w:lvl>
+    <w:lvl w:ilvl="2" w:tplc="FFFFFFFF">
+      <w:start w:val="1"/>
+      <w:numFmt w:val="bullet"/>
+      <w:lvlText w:val=""/>
+      <w:lvlJc w:val="left"/>
+      <w:pPr>
+        <w:ind w:left="2160" w:hanging="480"/>
+      </w:pPr>
+      <w:rPr>
+        <w:rFonts w:ascii="Wingdings" w:hAnsi="Wingdings" w:hint="default"/>
+      </w:rPr>
+    </w:lvl>
+    <w:lvl w:ilvl="3" w:tplc="FFFFFFFF" w:tentative="1">
+      <w:start w:val="1"/>
+      <w:numFmt w:val="bullet"/>
+      <w:lvlText w:val=""/>
+      <w:lvlJc w:val="left"/>
+      <w:pPr>
+        <w:ind w:left="2640" w:hanging="480"/>
+      </w:pPr>
+      <w:rPr>
+        <w:rFonts w:ascii="Wingdings" w:hAnsi="Wingdings" w:hint="default"/>
+      </w:rPr>
+    </w:lvl>
+    <w:lvl w:ilvl="4" w:tplc="FFFFFFFF" w:tentative="1">
+      <w:start w:val="1"/>
+      <w:numFmt w:val="bullet"/>
+      <w:lvlText w:val=""/>
+      <w:lvlJc w:val="left"/>
+      <w:pPr>
+        <w:ind w:left="3120" w:hanging="480"/>
+      </w:pPr>
+      <w:rPr>
+        <w:rFonts w:ascii="Wingdings" w:hAnsi="Wingdings" w:hint="default"/>
+      </w:rPr>
+    </w:lvl>
+    <w:lvl w:ilvl="5" w:tplc="FFFFFFFF" w:tentative="1">
+      <w:start w:val="1"/>
+      <w:numFmt w:val="bullet"/>
+      <w:lvlText w:val=""/>
+      <w:lvlJc w:val="left"/>
+      <w:pPr>
+        <w:ind w:left="3600" w:hanging="480"/>
+      </w:pPr>
+      <w:rPr>
+        <w:rFonts w:ascii="Wingdings" w:hAnsi="Wingdings" w:hint="default"/>
+      </w:rPr>
+    </w:lvl>
+    <w:lvl w:ilvl="6" w:tplc="FFFFFFFF" w:tentative="1">
+      <w:start w:val="1"/>
+      <w:numFmt w:val="bullet"/>
+      <w:lvlText w:val=""/>
+      <w:lvlJc w:val="left"/>
+      <w:pPr>
+        <w:ind w:left="4080" w:hanging="480"/>
+      </w:pPr>
+      <w:rPr>
+        <w:rFonts w:ascii="Wingdings" w:hAnsi="Wingdings" w:hint="default"/>
+      </w:rPr>
+    </w:lvl>
+    <w:lvl w:ilvl="7" w:tplc="FFFFFFFF" w:tentative="1">
+      <w:start w:val="1"/>
+      <w:numFmt w:val="bullet"/>
+      <w:lvlText w:val=""/>
+      <w:lvlJc w:val="left"/>
+      <w:pPr>
+        <w:ind w:left="4560" w:hanging="480"/>
+      </w:pPr>
+      <w:rPr>
+        <w:rFonts w:ascii="Wingdings" w:hAnsi="Wingdings" w:hint="default"/>
+      </w:rPr>
+    </w:lvl>
+    <w:lvl w:ilvl="8" w:tplc="FFFFFFFF" w:tentative="1">
+      <w:start w:val="1"/>
+      <w:numFmt w:val="bullet"/>
+      <w:lvlText w:val=""/>
+      <w:lvlJc w:val="left"/>
+      <w:pPr>
+        <w:ind w:left="5040" w:hanging="480"/>
+      </w:pPr>
+      <w:rPr>
+        <w:rFonts w:ascii="Wingdings" w:hAnsi="Wingdings" w:hint="default"/>
+      </w:rPr>
+    </w:lvl>
+  </w:abstractNum>
+  <w:abstractNum w:abstractNumId="7" w15:restartNumberingAfterBreak="0">
+    <w:nsid w:val="7982343F"/>
+    <w:multiLevelType w:val="hybridMultilevel"/>
+    <w:tmpl w:val="A2C62CE2"/>
+    <w:lvl w:ilvl="0" w:tplc="FFFFFFFF">
+      <w:start w:val="1"/>
+      <w:numFmt w:val="bullet"/>
+      <w:lvlText w:val="-"/>
+      <w:lvlJc w:val="left"/>
+      <w:pPr>
+        <w:ind w:left="1080" w:hanging="360"/>
+      </w:pPr>
+      <w:rPr>
+        <w:rFonts w:ascii="Times New Roman" w:eastAsia="DFKai-SB" w:hAnsi="Times New Roman" w:cs="Times New Roman" w:hint="default"/>
+      </w:rPr>
+    </w:lvl>
+    <w:lvl w:ilvl="1" w:tplc="04090019">
+      <w:start w:val="1"/>
+      <w:numFmt w:val="lowerLetter"/>
       <w:lvlText w:val="%2."/>
       <w:lvlJc w:val="left"/>
       <w:pPr>
@@ -2513,15 +2766,21 @@
     <w:abstractNumId w:val="1"/>
   </w:num>
   <w:num w:numId="3" w16cid:durableId="577637051">
-    <w:abstractNumId w:val="4"/>
+    <w:abstractNumId w:val="5"/>
   </w:num>
   <w:num w:numId="4" w16cid:durableId="118383142">
     <w:abstractNumId w:val="0"/>
   </w:num>
   <w:num w:numId="5" w16cid:durableId="1647661698">
-    <w:abstractNumId w:val="5"/>
+    <w:abstractNumId w:val="6"/>
   </w:num>
   <w:num w:numId="6" w16cid:durableId="2110733219">
+    <w:abstractNumId w:val="4"/>
+  </w:num>
+  <w:num w:numId="7" w16cid:durableId="611016391">
+    <w:abstractNumId w:val="7"/>
+  </w:num>
+  <w:num w:numId="8" w16cid:durableId="503669951">
     <w:abstractNumId w:val="3"/>
   </w:num>
 </w:numbering>

</xml_diff>